<commit_message>
Implement first task for Serialize Export
</commit_message>
<xml_diff>
--- a/Entity Framework Core/XML Processing/09. XML-Processing-Exercises.docx
+++ b/Entity Framework Core/XML Processing/09. XML-Processing-Exercises.docx
@@ -6,32 +6,59 @@
       <w:pPr>
         <w:pStyle w:val="Heading1"/>
         <w:jc w:val="center"/>
-      </w:pPr>
-      <w:r>
+        <w:rPr>
+          <w:highlight w:val="yellow"/>
+        </w:rPr>
+      </w:pPr>
+      <w:r>
+        <w:rPr>
+          <w:highlight w:val="yellow"/>
+        </w:rPr>
         <w:t>Exercises</w:t>
       </w:r>
       <w:r>
+        <w:rPr>
+          <w:highlight w:val="yellow"/>
+        </w:rPr>
         <w:t>:</w:t>
       </w:r>
       <w:r>
+        <w:rPr>
+          <w:highlight w:val="yellow"/>
+        </w:rPr>
         <w:t xml:space="preserve"> </w:t>
       </w:r>
       <w:r>
+        <w:rPr>
+          <w:highlight w:val="yellow"/>
+        </w:rPr>
         <w:t>XML Processing</w:t>
       </w:r>
     </w:p>
     <w:p>
-      <w:r>
+      <w:pPr>
+        <w:rPr>
+          <w:highlight w:val="yellow"/>
+        </w:rPr>
+      </w:pPr>
+      <w:r>
+        <w:rPr>
+          <w:highlight w:val="yellow"/>
+        </w:rPr>
         <w:t xml:space="preserve">This document defines the </w:t>
       </w:r>
       <w:r>
         <w:rPr>
           <w:b/>
           <w:bCs/>
+          <w:highlight w:val="yellow"/>
         </w:rPr>
         <w:t>exercise assignments</w:t>
       </w:r>
       <w:r>
+        <w:rPr>
+          <w:highlight w:val="yellow"/>
+        </w:rPr>
         <w:t xml:space="preserve"> for the </w:t>
       </w:r>
       <w:hyperlink r:id="rId9" w:history="1">
@@ -39,17 +66,22 @@
           <w:rPr>
             <w:rStyle w:val="Hyperlink"/>
             <w:noProof/>
+            <w:highlight w:val="yellow"/>
           </w:rPr>
           <w:t>"Databases Advanced – EF Core</w:t>
         </w:r>
         <w:r>
           <w:rPr>
             <w:rStyle w:val="Hyperlink"/>
+            <w:highlight w:val="yellow"/>
           </w:rPr>
           <w:t>" course @ Software University</w:t>
         </w:r>
       </w:hyperlink>
       <w:r>
+        <w:rPr>
+          <w:highlight w:val="yellow"/>
+        </w:rPr>
         <w:t>.</w:t>
       </w:r>
     </w:p>
@@ -59,6 +91,7 @@
         <w:rPr>
           <w:rStyle w:val="Hyperlink"/>
           <w:color w:val="642D08"/>
+          <w:highlight w:val="yellow"/>
           <w:u w:val="none"/>
         </w:rPr>
       </w:pPr>
@@ -66,66 +99,87 @@
         <w:rPr>
           <w:rStyle w:val="Hyperlink"/>
           <w:color w:val="642D08"/>
+          <w:highlight w:val="yellow"/>
           <w:u w:val="none"/>
         </w:rPr>
-        <w:t>Product</w:t>
-      </w:r>
-      <w:r>
-        <w:rPr>
-          <w:rStyle w:val="Hyperlink"/>
-          <w:color w:val="642D08"/>
-          <w:u w:val="none"/>
-        </w:rPr>
-        <w:t xml:space="preserve"> Shop Database</w:t>
+        <w:t>Product Shop Database</w:t>
       </w:r>
     </w:p>
     <w:p>
-      <w:r>
+      <w:pPr>
+        <w:rPr>
+          <w:highlight w:val="yellow"/>
+        </w:rPr>
+      </w:pPr>
+      <w:r>
+        <w:rPr>
+          <w:highlight w:val="yellow"/>
+        </w:rPr>
         <w:t xml:space="preserve">A products shop holds </w:t>
       </w:r>
       <w:r>
         <w:rPr>
           <w:b/>
+          <w:highlight w:val="yellow"/>
         </w:rPr>
         <w:t>users</w:t>
       </w:r>
       <w:r>
+        <w:rPr>
+          <w:highlight w:val="yellow"/>
+        </w:rPr>
         <w:t xml:space="preserve">, </w:t>
       </w:r>
       <w:r>
         <w:rPr>
           <w:b/>
+          <w:highlight w:val="yellow"/>
         </w:rPr>
         <w:t>products</w:t>
       </w:r>
       <w:r>
+        <w:rPr>
+          <w:highlight w:val="yellow"/>
+        </w:rPr>
         <w:t xml:space="preserve"> and </w:t>
       </w:r>
       <w:r>
         <w:rPr>
           <w:b/>
+          <w:highlight w:val="yellow"/>
         </w:rPr>
         <w:t>categories</w:t>
       </w:r>
       <w:r>
+        <w:rPr>
+          <w:highlight w:val="yellow"/>
+        </w:rPr>
         <w:t xml:space="preserve"> for the products. Users can </w:t>
       </w:r>
       <w:r>
         <w:rPr>
           <w:b/>
+          <w:highlight w:val="yellow"/>
         </w:rPr>
         <w:t>sell</w:t>
       </w:r>
       <w:r>
+        <w:rPr>
+          <w:highlight w:val="yellow"/>
+        </w:rPr>
         <w:t xml:space="preserve"> and </w:t>
       </w:r>
       <w:r>
         <w:rPr>
           <w:b/>
+          <w:highlight w:val="yellow"/>
         </w:rPr>
         <w:t>buy</w:t>
       </w:r>
       <w:r>
+        <w:rPr>
+          <w:highlight w:val="yellow"/>
+        </w:rPr>
         <w:t xml:space="preserve"> products.</w:t>
       </w:r>
     </w:p>
@@ -138,14 +192,19 @@
         <w:contextualSpacing/>
         <w:rPr>
           <w:noProof/>
-        </w:rPr>
-      </w:pPr>
-      <w:r>
+          <w:highlight w:val="yellow"/>
+        </w:rPr>
+      </w:pPr>
+      <w:r>
+        <w:rPr>
+          <w:highlight w:val="yellow"/>
+        </w:rPr>
         <w:t xml:space="preserve">Users </w:t>
       </w:r>
       <w:r>
         <w:rPr>
           <w:noProof/>
+          <w:highlight w:val="yellow"/>
         </w:rPr>
         <w:t xml:space="preserve">have an </w:t>
       </w:r>
@@ -153,12 +212,14 @@
         <w:rPr>
           <w:b/>
           <w:noProof/>
+          <w:highlight w:val="yellow"/>
         </w:rPr>
         <w:t>id</w:t>
       </w:r>
       <w:r>
         <w:rPr>
           <w:noProof/>
+          <w:highlight w:val="yellow"/>
         </w:rPr>
         <w:t xml:space="preserve">, </w:t>
       </w:r>
@@ -166,12 +227,14 @@
         <w:rPr>
           <w:b/>
           <w:noProof/>
+          <w:highlight w:val="yellow"/>
         </w:rPr>
         <w:t>first</w:t>
       </w:r>
       <w:r>
         <w:rPr>
           <w:noProof/>
+          <w:highlight w:val="yellow"/>
         </w:rPr>
         <w:t xml:space="preserve"> </w:t>
       </w:r>
@@ -179,12 +242,14 @@
         <w:rPr>
           <w:b/>
           <w:noProof/>
+          <w:highlight w:val="yellow"/>
         </w:rPr>
         <w:t>name</w:t>
       </w:r>
       <w:r>
         <w:rPr>
           <w:noProof/>
+          <w:highlight w:val="yellow"/>
         </w:rPr>
         <w:t xml:space="preserve"> (optional) and </w:t>
       </w:r>
@@ -192,12 +257,14 @@
         <w:rPr>
           <w:b/>
           <w:noProof/>
+          <w:highlight w:val="yellow"/>
         </w:rPr>
         <w:t>last</w:t>
       </w:r>
       <w:r>
         <w:rPr>
           <w:noProof/>
+          <w:highlight w:val="yellow"/>
         </w:rPr>
         <w:t xml:space="preserve"> </w:t>
       </w:r>
@@ -205,18 +272,21 @@
         <w:rPr>
           <w:b/>
           <w:noProof/>
+          <w:highlight w:val="yellow"/>
         </w:rPr>
         <w:t>name</w:t>
       </w:r>
       <w:r>
         <w:rPr>
           <w:noProof/>
+          <w:highlight w:val="yellow"/>
         </w:rPr>
         <w:t xml:space="preserve"> </w:t>
       </w:r>
       <w:r>
         <w:rPr>
           <w:noProof/>
+          <w:highlight w:val="yellow"/>
         </w:rPr>
         <w:t xml:space="preserve">and </w:t>
       </w:r>
@@ -224,12 +294,14 @@
         <w:rPr>
           <w:b/>
           <w:noProof/>
+          <w:highlight w:val="yellow"/>
         </w:rPr>
         <w:t xml:space="preserve">age </w:t>
       </w:r>
       <w:r>
         <w:rPr>
           <w:noProof/>
+          <w:highlight w:val="yellow"/>
         </w:rPr>
         <w:t>(optional).</w:t>
       </w:r>
@@ -243,11 +315,13 @@
         <w:contextualSpacing/>
         <w:rPr>
           <w:noProof/>
+          <w:highlight w:val="yellow"/>
         </w:rPr>
       </w:pPr>
       <w:r>
         <w:rPr>
           <w:noProof/>
+          <w:highlight w:val="yellow"/>
         </w:rPr>
         <w:t xml:space="preserve">Products have an </w:t>
       </w:r>
@@ -255,12 +329,14 @@
         <w:rPr>
           <w:b/>
           <w:noProof/>
+          <w:highlight w:val="yellow"/>
         </w:rPr>
         <w:t>id</w:t>
       </w:r>
       <w:r>
         <w:rPr>
           <w:noProof/>
+          <w:highlight w:val="yellow"/>
         </w:rPr>
         <w:t xml:space="preserve">, </w:t>
       </w:r>
@@ -268,12 +344,14 @@
         <w:rPr>
           <w:b/>
           <w:noProof/>
+          <w:highlight w:val="yellow"/>
         </w:rPr>
         <w:t>nam</w:t>
       </w:r>
       <w:r>
         <w:rPr>
           <w:noProof/>
+          <w:highlight w:val="yellow"/>
         </w:rPr>
         <w:t xml:space="preserve">, </w:t>
       </w:r>
@@ -281,12 +359,14 @@
         <w:rPr>
           <w:b/>
           <w:noProof/>
+          <w:highlight w:val="yellow"/>
         </w:rPr>
         <w:t>price</w:t>
       </w:r>
       <w:r>
         <w:rPr>
           <w:noProof/>
+          <w:highlight w:val="yellow"/>
         </w:rPr>
         <w:t xml:space="preserve">, </w:t>
       </w:r>
@@ -294,12 +374,14 @@
         <w:rPr>
           <w:b/>
           <w:noProof/>
+          <w:highlight w:val="yellow"/>
         </w:rPr>
         <w:t xml:space="preserve">buyerId </w:t>
       </w:r>
       <w:r>
         <w:rPr>
           <w:noProof/>
+          <w:highlight w:val="yellow"/>
         </w:rPr>
         <w:t xml:space="preserve">(optional) and </w:t>
       </w:r>
@@ -307,12 +389,14 @@
         <w:rPr>
           <w:b/>
           <w:noProof/>
+          <w:highlight w:val="yellow"/>
         </w:rPr>
         <w:t>sellerId</w:t>
       </w:r>
       <w:r>
         <w:rPr>
           <w:noProof/>
+          <w:highlight w:val="yellow"/>
         </w:rPr>
         <w:t xml:space="preserve"> as IDs of users.</w:t>
       </w:r>
@@ -324,10 +408,14 @@
           <w:numId w:val="22"/>
         </w:numPr>
         <w:contextualSpacing/>
+        <w:rPr>
+          <w:highlight w:val="yellow"/>
+        </w:rPr>
       </w:pPr>
       <w:r>
         <w:rPr>
           <w:noProof/>
+          <w:highlight w:val="yellow"/>
         </w:rPr>
         <w:t xml:space="preserve">Categories have an </w:t>
       </w:r>
@@ -335,12 +423,14 @@
         <w:rPr>
           <w:b/>
           <w:noProof/>
+          <w:highlight w:val="yellow"/>
         </w:rPr>
         <w:t>id</w:t>
       </w:r>
       <w:r>
         <w:rPr>
           <w:noProof/>
+          <w:highlight w:val="yellow"/>
         </w:rPr>
         <w:t xml:space="preserve"> and </w:t>
       </w:r>
@@ -348,12 +438,14 @@
         <w:rPr>
           <w:b/>
           <w:noProof/>
+          <w:highlight w:val="yellow"/>
         </w:rPr>
         <w:t>name</w:t>
       </w:r>
       <w:r>
         <w:rPr>
           <w:noProof/>
+          <w:highlight w:val="yellow"/>
         </w:rPr>
         <w:t>.</w:t>
       </w:r>
@@ -365,21 +457,31 @@
           <w:numId w:val="22"/>
         </w:numPr>
         <w:contextualSpacing/>
-      </w:pPr>
-      <w:r>
+        <w:rPr>
+          <w:highlight w:val="yellow"/>
+        </w:rPr>
+      </w:pPr>
+      <w:r>
+        <w:rPr>
+          <w:highlight w:val="yellow"/>
+        </w:rPr>
         <w:t>Using Entity Framework Code First create a database following the above description.</w:t>
       </w:r>
     </w:p>
     <w:p>
       <w:pPr>
         <w:jc w:val="center"/>
+        <w:rPr>
+          <w:highlight w:val="yellow"/>
+        </w:rPr>
       </w:pPr>
       <w:r>
         <w:rPr>
           <w:noProof/>
+          <w:highlight w:val="yellow"/>
         </w:rPr>
         <w:drawing>
-          <wp:inline distT="0" distB="0" distL="0" distR="0" wp14:anchorId="67F1A8C6" wp14:editId="31EEF06E">
+          <wp:inline distT="0" distB="0" distL="0" distR="0" wp14:anchorId="7D4CF4FE" wp14:editId="0C5FB77A">
             <wp:extent cx="6352309" cy="3860739"/>
             <wp:effectExtent l="0" t="0" r="0" b="6985"/>
             <wp:docPr id="1" name="Picture 1"/>
@@ -424,18 +526,21 @@
         <w:contextualSpacing/>
         <w:rPr>
           <w:noProof/>
+          <w:highlight w:val="yellow"/>
         </w:rPr>
       </w:pPr>
       <w:r>
         <w:rPr>
           <w:b/>
           <w:noProof/>
+          <w:highlight w:val="yellow"/>
         </w:rPr>
         <w:t>Users</w:t>
       </w:r>
       <w:r>
         <w:rPr>
           <w:noProof/>
+          <w:highlight w:val="yellow"/>
         </w:rPr>
         <w:t xml:space="preserve"> should have </w:t>
       </w:r>
@@ -443,12 +548,14 @@
         <w:rPr>
           <w:b/>
           <w:noProof/>
+          <w:highlight w:val="yellow"/>
         </w:rPr>
         <w:t>many products sold</w:t>
       </w:r>
       <w:r>
         <w:rPr>
           <w:noProof/>
+          <w:highlight w:val="yellow"/>
         </w:rPr>
         <w:t xml:space="preserve"> and </w:t>
       </w:r>
@@ -456,12 +563,14 @@
         <w:rPr>
           <w:b/>
           <w:noProof/>
+          <w:highlight w:val="yellow"/>
         </w:rPr>
         <w:t>many products bought</w:t>
       </w:r>
       <w:r>
         <w:rPr>
           <w:noProof/>
+          <w:highlight w:val="yellow"/>
         </w:rPr>
         <w:t xml:space="preserve">. </w:t>
       </w:r>
@@ -475,18 +584,21 @@
         <w:contextualSpacing/>
         <w:rPr>
           <w:noProof/>
+          <w:highlight w:val="yellow"/>
         </w:rPr>
       </w:pPr>
       <w:r>
         <w:rPr>
           <w:b/>
           <w:noProof/>
+          <w:highlight w:val="yellow"/>
         </w:rPr>
         <w:t>Products</w:t>
       </w:r>
       <w:r>
         <w:rPr>
           <w:noProof/>
+          <w:highlight w:val="yellow"/>
         </w:rPr>
         <w:t xml:space="preserve"> should have</w:t>
       </w:r>
@@ -494,6 +606,7 @@
         <w:rPr>
           <w:b/>
           <w:noProof/>
+          <w:highlight w:val="yellow"/>
         </w:rPr>
         <w:t xml:space="preserve"> many categories</w:t>
       </w:r>
@@ -507,18 +620,21 @@
         <w:contextualSpacing/>
         <w:rPr>
           <w:noProof/>
+          <w:highlight w:val="yellow"/>
         </w:rPr>
       </w:pPr>
       <w:r>
         <w:rPr>
           <w:b/>
           <w:noProof/>
+          <w:highlight w:val="yellow"/>
         </w:rPr>
         <w:t>Categories</w:t>
       </w:r>
       <w:r>
         <w:rPr>
           <w:noProof/>
+          <w:highlight w:val="yellow"/>
         </w:rPr>
         <w:t xml:space="preserve"> should have </w:t>
       </w:r>
@@ -526,6 +642,7 @@
         <w:rPr>
           <w:b/>
           <w:noProof/>
+          <w:highlight w:val="yellow"/>
         </w:rPr>
         <w:t>many products</w:t>
       </w:r>
@@ -539,18 +656,21 @@
         <w:contextualSpacing/>
         <w:rPr>
           <w:noProof/>
+          <w:highlight w:val="yellow"/>
         </w:rPr>
       </w:pPr>
       <w:r>
         <w:rPr>
           <w:b/>
           <w:noProof/>
+          <w:highlight w:val="yellow"/>
         </w:rPr>
         <w:t xml:space="preserve">CategoryProducts </w:t>
       </w:r>
       <w:r>
         <w:rPr>
           <w:noProof/>
+          <w:highlight w:val="yellow"/>
         </w:rPr>
         <w:t>should</w:t>
       </w:r>
@@ -558,12 +678,14 @@
         <w:rPr>
           <w:b/>
           <w:noProof/>
+          <w:highlight w:val="yellow"/>
         </w:rPr>
         <w:t xml:space="preserve"> map products </w:t>
       </w:r>
       <w:r>
         <w:rPr>
           <w:noProof/>
+          <w:highlight w:val="yellow"/>
         </w:rPr>
         <w:t>and</w:t>
       </w:r>
@@ -571,6 +693,7 @@
         <w:rPr>
           <w:b/>
           <w:noProof/>
+          <w:highlight w:val="yellow"/>
         </w:rPr>
         <w:t xml:space="preserve"> categories</w:t>
       </w:r>
@@ -578,10 +701,14 @@
     <w:p>
       <w:pPr>
         <w:pStyle w:val="Heading2"/>
+        <w:rPr>
+          <w:highlight w:val="yellow"/>
+        </w:rPr>
       </w:pPr>
       <w:r>
         <w:rPr>
           <w:noProof/>
+          <w:highlight w:val="yellow"/>
         </w:rPr>
         <w:t>Import Data</w:t>
       </w:r>
@@ -589,26 +716,35 @@
     <w:p>
       <w:pPr>
         <w:pStyle w:val="Heading3"/>
-      </w:pPr>
-      <w:r>
+        <w:rPr>
+          <w:highlight w:val="yellow"/>
+        </w:rPr>
+      </w:pPr>
+      <w:r>
+        <w:rPr>
+          <w:highlight w:val="yellow"/>
+        </w:rPr>
         <w:t>Import Users</w:t>
       </w:r>
     </w:p>
     <w:p>
       <w:pPr>
         <w:rPr>
+          <w:highlight w:val="yellow"/>
           <w:lang w:val="en-GB"/>
         </w:rPr>
       </w:pPr>
       <w:r>
         <w:rPr>
           <w:b/>
+          <w:highlight w:val="yellow"/>
           <w:lang w:val="en-GB"/>
         </w:rPr>
         <w:t>NOTE</w:t>
       </w:r>
       <w:r>
         <w:rPr>
+          <w:highlight w:val="yellow"/>
           <w:lang w:val="en-GB"/>
         </w:rPr>
         <w:t xml:space="preserve">: You will need method </w:t>
@@ -621,6 +757,7 @@
           <w:color w:val="0000FF"/>
           <w:sz w:val="19"/>
           <w:szCs w:val="19"/>
+          <w:highlight w:val="yellow"/>
         </w:rPr>
         <w:t>public</w:t>
       </w:r>
@@ -630,6 +767,7 @@
           <w:color w:val="000000"/>
           <w:sz w:val="19"/>
           <w:szCs w:val="19"/>
+          <w:highlight w:val="yellow"/>
         </w:rPr>
         <w:t xml:space="preserve"> </w:t>
       </w:r>
@@ -639,6 +777,7 @@
           <w:color w:val="0000FF"/>
           <w:sz w:val="19"/>
           <w:szCs w:val="19"/>
+          <w:highlight w:val="yellow"/>
         </w:rPr>
         <w:t>static</w:t>
       </w:r>
@@ -648,6 +787,7 @@
           <w:color w:val="000000"/>
           <w:sz w:val="19"/>
           <w:szCs w:val="19"/>
+          <w:highlight w:val="yellow"/>
         </w:rPr>
         <w:t xml:space="preserve"> </w:t>
       </w:r>
@@ -657,6 +797,7 @@
           <w:color w:val="0000FF"/>
           <w:sz w:val="19"/>
           <w:szCs w:val="19"/>
+          <w:highlight w:val="yellow"/>
         </w:rPr>
         <w:t>string</w:t>
       </w:r>
@@ -666,6 +807,7 @@
           <w:color w:val="000000"/>
           <w:sz w:val="19"/>
           <w:szCs w:val="19"/>
+          <w:highlight w:val="yellow"/>
         </w:rPr>
         <w:t xml:space="preserve"> </w:t>
       </w:r>
@@ -676,6 +818,7 @@
           <w:color w:val="000000"/>
           <w:sz w:val="19"/>
           <w:szCs w:val="19"/>
+          <w:highlight w:val="yellow"/>
         </w:rPr>
         <w:t>ImportUsers(</w:t>
       </w:r>
@@ -686,6 +829,7 @@
           <w:color w:val="2C9FA2"/>
           <w:sz w:val="19"/>
           <w:szCs w:val="19"/>
+          <w:highlight w:val="yellow"/>
         </w:rPr>
         <w:t>ProductShopContext</w:t>
       </w:r>
@@ -695,6 +839,7 @@
           <w:color w:val="000000"/>
           <w:sz w:val="19"/>
           <w:szCs w:val="19"/>
+          <w:highlight w:val="yellow"/>
         </w:rPr>
         <w:t xml:space="preserve"> context, </w:t>
       </w:r>
@@ -704,6 +849,7 @@
           <w:color w:val="0000FF"/>
           <w:sz w:val="19"/>
           <w:szCs w:val="19"/>
+          <w:highlight w:val="yellow"/>
         </w:rPr>
         <w:t>string</w:t>
       </w:r>
@@ -713,6 +859,7 @@
           <w:color w:val="000000"/>
           <w:sz w:val="19"/>
           <w:szCs w:val="19"/>
+          <w:highlight w:val="yellow"/>
         </w:rPr>
         <w:t xml:space="preserve"> </w:t>
       </w:r>
@@ -723,6 +870,7 @@
           <w:color w:val="000000"/>
           <w:sz w:val="19"/>
           <w:szCs w:val="19"/>
+          <w:highlight w:val="yellow"/>
         </w:rPr>
         <w:t>input</w:t>
       </w:r>
@@ -733,6 +881,7 @@
           <w:color w:val="000000"/>
           <w:sz w:val="19"/>
           <w:szCs w:val="19"/>
+          <w:highlight w:val="yellow"/>
         </w:rPr>
         <w:t>Xml</w:t>
       </w:r>
@@ -742,6 +891,7 @@
           <w:color w:val="000000"/>
           <w:sz w:val="19"/>
           <w:szCs w:val="19"/>
+          <w:highlight w:val="yellow"/>
         </w:rPr>
         <w:t>)</w:t>
       </w:r>
@@ -753,6 +903,7 @@
           <w:color w:val="000000"/>
           <w:sz w:val="19"/>
           <w:szCs w:val="19"/>
+          <w:highlight w:val="yellow"/>
         </w:rPr>
         <w:t xml:space="preserve"> and </w:t>
       </w:r>
@@ -762,6 +913,7 @@
           <w:color w:val="0000FF"/>
           <w:sz w:val="19"/>
           <w:szCs w:val="19"/>
+          <w:highlight w:val="yellow"/>
         </w:rPr>
         <w:t>public</w:t>
       </w:r>
@@ -771,6 +923,7 @@
           <w:color w:val="000000"/>
           <w:sz w:val="19"/>
           <w:szCs w:val="19"/>
+          <w:highlight w:val="yellow"/>
         </w:rPr>
         <w:t xml:space="preserve"> </w:t>
       </w:r>
@@ -781,30 +934,28 @@
           <w:color w:val="2C9FA2"/>
           <w:sz w:val="19"/>
           <w:szCs w:val="19"/>
+          <w:highlight w:val="yellow"/>
         </w:rPr>
         <w:t>StartUp</w:t>
       </w:r>
       <w:r>
         <w:rPr>
+          <w:highlight w:val="yellow"/>
           <w:lang w:val="en-GB"/>
         </w:rPr>
-        <w:t xml:space="preserve"> </w:t>
-      </w:r>
-      <w:r>
-        <w:rPr>
-          <w:lang w:val="en-GB"/>
-        </w:rPr>
-        <w:t xml:space="preserve">class. </w:t>
+        <w:t xml:space="preserve"> class. </w:t>
       </w:r>
     </w:p>
     <w:p>
       <w:pPr>
         <w:rPr>
+          <w:highlight w:val="yellow"/>
           <w:lang w:val="en-GB"/>
         </w:rPr>
       </w:pPr>
       <w:r>
         <w:rPr>
+          <w:highlight w:val="yellow"/>
           <w:lang w:val="en-GB"/>
         </w:rPr>
         <w:t xml:space="preserve">Import the users from the provided file </w:t>
@@ -813,6 +964,7 @@
         <w:rPr>
           <w:b/>
           <w:noProof/>
+          <w:highlight w:val="yellow"/>
           <w:lang w:val="en-GB"/>
         </w:rPr>
         <w:t>users.</w:t>
@@ -821,12 +973,14 @@
         <w:rPr>
           <w:b/>
           <w:noProof/>
+          <w:highlight w:val="yellow"/>
           <w:lang w:val="en-GB"/>
         </w:rPr>
         <w:t>xml</w:t>
       </w:r>
       <w:r>
         <w:rPr>
+          <w:highlight w:val="yellow"/>
           <w:lang w:val="en-GB"/>
         </w:rPr>
         <w:t>.</w:t>
@@ -835,11 +989,13 @@
     <w:p>
       <w:pPr>
         <w:rPr>
+          <w:highlight w:val="yellow"/>
           <w:lang w:val="en-GB"/>
         </w:rPr>
       </w:pPr>
       <w:r>
         <w:rPr>
+          <w:highlight w:val="yellow"/>
           <w:lang w:val="en-GB"/>
         </w:rPr>
         <w:t xml:space="preserve">Your method should return string with message </w:t>
@@ -852,6 +1008,7 @@
           <w:color w:val="A31515"/>
           <w:sz w:val="19"/>
           <w:szCs w:val="19"/>
+          <w:highlight w:val="yellow"/>
         </w:rPr>
         <w:t xml:space="preserve">$"Successfully imported </w:t>
       </w:r>
@@ -862,6 +1019,7 @@
           <w:color w:val="000000"/>
           <w:sz w:val="19"/>
           <w:szCs w:val="19"/>
+          <w:highlight w:val="yellow"/>
         </w:rPr>
         <w:t>{Users.Count}</w:t>
       </w:r>
@@ -871,6 +1029,7 @@
           <w:color w:val="A31515"/>
           <w:sz w:val="19"/>
           <w:szCs w:val="19"/>
+          <w:highlight w:val="yellow"/>
         </w:rPr>
         <w:t>"</w:t>
       </w:r>
@@ -880,6 +1039,7 @@
           <w:color w:val="000000"/>
           <w:sz w:val="19"/>
           <w:szCs w:val="19"/>
+          <w:highlight w:val="yellow"/>
         </w:rPr>
         <w:t>;</w:t>
       </w:r>
@@ -889,8 +1049,14 @@
     <w:p>
       <w:pPr>
         <w:pStyle w:val="Heading3"/>
-      </w:pPr>
-      <w:r>
+        <w:rPr>
+          <w:highlight w:val="yellow"/>
+        </w:rPr>
+      </w:pPr>
+      <w:r>
+        <w:rPr>
+          <w:highlight w:val="yellow"/>
+        </w:rPr>
         <w:lastRenderedPageBreak/>
         <w:t>Import Products</w:t>
       </w:r>
@@ -898,18 +1064,21 @@
     <w:p>
       <w:pPr>
         <w:rPr>
+          <w:highlight w:val="yellow"/>
           <w:lang w:val="en-GB"/>
         </w:rPr>
       </w:pPr>
       <w:r>
         <w:rPr>
           <w:b/>
+          <w:highlight w:val="yellow"/>
           <w:lang w:val="en-GB"/>
         </w:rPr>
         <w:t>NOTE</w:t>
       </w:r>
       <w:r>
         <w:rPr>
+          <w:highlight w:val="yellow"/>
           <w:lang w:val="en-GB"/>
         </w:rPr>
         <w:t xml:space="preserve">: You will need </w:t>
@@ -918,6 +1087,7 @@
       <w:bookmarkStart w:id="5" w:name="OLE_LINK12"/>
       <w:r>
         <w:rPr>
+          <w:highlight w:val="yellow"/>
           <w:lang w:val="en-GB"/>
         </w:rPr>
         <w:t xml:space="preserve">method </w:t>
@@ -928,6 +1098,7 @@
           <w:color w:val="0000FF"/>
           <w:sz w:val="19"/>
           <w:szCs w:val="19"/>
+          <w:highlight w:val="yellow"/>
         </w:rPr>
         <w:t>public</w:t>
       </w:r>
@@ -937,6 +1108,7 @@
           <w:color w:val="000000"/>
           <w:sz w:val="19"/>
           <w:szCs w:val="19"/>
+          <w:highlight w:val="yellow"/>
         </w:rPr>
         <w:t xml:space="preserve"> </w:t>
       </w:r>
@@ -946,6 +1118,7 @@
           <w:color w:val="0000FF"/>
           <w:sz w:val="19"/>
           <w:szCs w:val="19"/>
+          <w:highlight w:val="yellow"/>
         </w:rPr>
         <w:t>static</w:t>
       </w:r>
@@ -955,6 +1128,7 @@
           <w:color w:val="000000"/>
           <w:sz w:val="19"/>
           <w:szCs w:val="19"/>
+          <w:highlight w:val="yellow"/>
         </w:rPr>
         <w:t xml:space="preserve"> </w:t>
       </w:r>
@@ -964,6 +1138,7 @@
           <w:color w:val="0000FF"/>
           <w:sz w:val="19"/>
           <w:szCs w:val="19"/>
+          <w:highlight w:val="yellow"/>
         </w:rPr>
         <w:t>string</w:t>
       </w:r>
@@ -973,6 +1148,7 @@
           <w:color w:val="000000"/>
           <w:sz w:val="19"/>
           <w:szCs w:val="19"/>
+          <w:highlight w:val="yellow"/>
         </w:rPr>
         <w:t xml:space="preserve"> </w:t>
       </w:r>
@@ -983,6 +1159,7 @@
           <w:color w:val="000000"/>
           <w:sz w:val="19"/>
           <w:szCs w:val="19"/>
+          <w:highlight w:val="yellow"/>
         </w:rPr>
         <w:t>ImportProducts(</w:t>
       </w:r>
@@ -993,6 +1170,7 @@
           <w:color w:val="2C9FA2"/>
           <w:sz w:val="19"/>
           <w:szCs w:val="19"/>
+          <w:highlight w:val="yellow"/>
         </w:rPr>
         <w:t>ProductShopContext</w:t>
       </w:r>
@@ -1002,6 +1180,7 @@
           <w:color w:val="000000"/>
           <w:sz w:val="19"/>
           <w:szCs w:val="19"/>
+          <w:highlight w:val="yellow"/>
         </w:rPr>
         <w:t xml:space="preserve"> context, </w:t>
       </w:r>
@@ -1011,6 +1190,7 @@
           <w:color w:val="0000FF"/>
           <w:sz w:val="19"/>
           <w:szCs w:val="19"/>
+          <w:highlight w:val="yellow"/>
         </w:rPr>
         <w:t>string</w:t>
       </w:r>
@@ -1020,6 +1200,7 @@
           <w:color w:val="000000"/>
           <w:sz w:val="19"/>
           <w:szCs w:val="19"/>
+          <w:highlight w:val="yellow"/>
         </w:rPr>
         <w:t xml:space="preserve"> </w:t>
       </w:r>
@@ -1030,6 +1211,7 @@
           <w:color w:val="000000"/>
           <w:sz w:val="19"/>
           <w:szCs w:val="19"/>
+          <w:highlight w:val="yellow"/>
         </w:rPr>
         <w:t>input</w:t>
       </w:r>
@@ -1040,6 +1222,7 @@
           <w:color w:val="000000"/>
           <w:sz w:val="19"/>
           <w:szCs w:val="19"/>
+          <w:highlight w:val="yellow"/>
         </w:rPr>
         <w:t>Xml</w:t>
       </w:r>
@@ -1049,6 +1232,7 @@
           <w:color w:val="000000"/>
           <w:sz w:val="19"/>
           <w:szCs w:val="19"/>
+          <w:highlight w:val="yellow"/>
         </w:rPr>
         <w:t>)</w:t>
       </w:r>
@@ -1060,6 +1244,7 @@
           <w:color w:val="000000"/>
           <w:sz w:val="19"/>
           <w:szCs w:val="19"/>
+          <w:highlight w:val="yellow"/>
         </w:rPr>
         <w:t xml:space="preserve"> and </w:t>
       </w:r>
@@ -1069,6 +1254,7 @@
           <w:color w:val="0000FF"/>
           <w:sz w:val="19"/>
           <w:szCs w:val="19"/>
+          <w:highlight w:val="yellow"/>
         </w:rPr>
         <w:t>public</w:t>
       </w:r>
@@ -1078,6 +1264,7 @@
           <w:color w:val="000000"/>
           <w:sz w:val="19"/>
           <w:szCs w:val="19"/>
+          <w:highlight w:val="yellow"/>
         </w:rPr>
         <w:t xml:space="preserve"> </w:t>
       </w:r>
@@ -1088,42 +1275,42 @@
           <w:color w:val="2C9FA2"/>
           <w:sz w:val="19"/>
           <w:szCs w:val="19"/>
+          <w:highlight w:val="yellow"/>
         </w:rPr>
         <w:t>StartUp</w:t>
       </w:r>
       <w:r>
         <w:rPr>
+          <w:highlight w:val="yellow"/>
           <w:lang w:val="en-GB"/>
         </w:rPr>
-        <w:t xml:space="preserve"> </w:t>
-      </w:r>
-      <w:r>
-        <w:rPr>
-          <w:lang w:val="en-GB"/>
-        </w:rPr>
-        <w:t xml:space="preserve">class. </w:t>
+        <w:t xml:space="preserve"> class. </w:t>
       </w:r>
     </w:p>
     <w:p>
       <w:pPr>
         <w:rPr>
+          <w:highlight w:val="yellow"/>
           <w:lang w:val="en-GB"/>
         </w:rPr>
       </w:pPr>
       <w:r>
         <w:rPr>
+          <w:highlight w:val="yellow"/>
           <w:lang w:val="en-GB"/>
         </w:rPr>
         <w:t xml:space="preserve">Import the </w:t>
       </w:r>
       <w:r>
         <w:rPr>
+          <w:highlight w:val="yellow"/>
           <w:lang w:val="en-GB"/>
         </w:rPr>
         <w:t>products</w:t>
       </w:r>
       <w:r>
         <w:rPr>
+          <w:highlight w:val="yellow"/>
           <w:lang w:val="en-GB"/>
         </w:rPr>
         <w:t xml:space="preserve"> from the provided file </w:t>
@@ -1132,28 +1319,23 @@
         <w:rPr>
           <w:b/>
           <w:noProof/>
+          <w:highlight w:val="yellow"/>
           <w:lang w:val="en-GB"/>
         </w:rPr>
-        <w:t>products</w:t>
+        <w:t>products.</w:t>
       </w:r>
       <w:r>
         <w:rPr>
           <w:b/>
           <w:noProof/>
+          <w:highlight w:val="yellow"/>
           <w:lang w:val="en-GB"/>
         </w:rPr>
-        <w:t>.</w:t>
-      </w:r>
-      <w:r>
-        <w:rPr>
-          <w:b/>
-          <w:noProof/>
-          <w:lang w:val="en-GB"/>
-        </w:rPr>
         <w:t>xml</w:t>
       </w:r>
       <w:r>
         <w:rPr>
+          <w:highlight w:val="yellow"/>
           <w:lang w:val="en-GB"/>
         </w:rPr>
         <w:t>.</w:t>
@@ -1167,6 +1349,7 @@
       </w:pPr>
       <w:r>
         <w:rPr>
+          <w:highlight w:val="yellow"/>
           <w:lang w:val="en-GB"/>
         </w:rPr>
         <w:t xml:space="preserve">Your method should return string with message </w:t>
@@ -1179,6 +1362,7 @@
           <w:color w:val="A31515"/>
           <w:sz w:val="19"/>
           <w:szCs w:val="19"/>
+          <w:highlight w:val="yellow"/>
         </w:rPr>
         <w:t xml:space="preserve">$"Successfully imported </w:t>
       </w:r>
@@ -1189,6 +1373,7 @@
           <w:color w:val="000000"/>
           <w:sz w:val="19"/>
           <w:szCs w:val="19"/>
+          <w:highlight w:val="yellow"/>
         </w:rPr>
         <w:t>{Products.Count}</w:t>
       </w:r>
@@ -1198,6 +1383,7 @@
           <w:color w:val="A31515"/>
           <w:sz w:val="19"/>
           <w:szCs w:val="19"/>
+          <w:highlight w:val="yellow"/>
         </w:rPr>
         <w:t>"</w:t>
       </w:r>
@@ -1207,6 +1393,7 @@
           <w:color w:val="000000"/>
           <w:sz w:val="19"/>
           <w:szCs w:val="19"/>
+          <w:highlight w:val="yellow"/>
         </w:rPr>
         <w:t>;</w:t>
       </w:r>
@@ -1216,8 +1403,14 @@
     <w:p>
       <w:pPr>
         <w:pStyle w:val="Heading3"/>
-      </w:pPr>
-      <w:r>
+        <w:rPr>
+          <w:highlight w:val="yellow"/>
+        </w:rPr>
+      </w:pPr>
+      <w:r>
+        <w:rPr>
+          <w:highlight w:val="yellow"/>
+        </w:rPr>
         <w:t>Import Categories</w:t>
       </w:r>
     </w:p>
@@ -1230,12 +1423,14 @@
       <w:r>
         <w:rPr>
           <w:b/>
+          <w:highlight w:val="yellow"/>
           <w:lang w:val="en-GB"/>
         </w:rPr>
         <w:t>NOTE</w:t>
       </w:r>
       <w:r>
         <w:rPr>
+          <w:highlight w:val="yellow"/>
           <w:lang w:val="en-GB"/>
         </w:rPr>
         <w:t xml:space="preserve">: You will need method </w:t>
@@ -1248,6 +1443,7 @@
           <w:color w:val="0000FF"/>
           <w:sz w:val="19"/>
           <w:szCs w:val="19"/>
+          <w:highlight w:val="yellow"/>
         </w:rPr>
         <w:t>public</w:t>
       </w:r>
@@ -1257,6 +1453,7 @@
           <w:color w:val="000000"/>
           <w:sz w:val="19"/>
           <w:szCs w:val="19"/>
+          <w:highlight w:val="yellow"/>
         </w:rPr>
         <w:t xml:space="preserve"> </w:t>
       </w:r>
@@ -1266,6 +1463,7 @@
           <w:color w:val="0000FF"/>
           <w:sz w:val="19"/>
           <w:szCs w:val="19"/>
+          <w:highlight w:val="yellow"/>
         </w:rPr>
         <w:t>static</w:t>
       </w:r>
@@ -1275,6 +1473,7 @@
           <w:color w:val="000000"/>
           <w:sz w:val="19"/>
           <w:szCs w:val="19"/>
+          <w:highlight w:val="yellow"/>
         </w:rPr>
         <w:t xml:space="preserve"> </w:t>
       </w:r>
@@ -1284,6 +1483,7 @@
           <w:color w:val="0000FF"/>
           <w:sz w:val="19"/>
           <w:szCs w:val="19"/>
+          <w:highlight w:val="yellow"/>
         </w:rPr>
         <w:t>string</w:t>
       </w:r>
@@ -1293,6 +1493,7 @@
           <w:color w:val="000000"/>
           <w:sz w:val="19"/>
           <w:szCs w:val="19"/>
+          <w:highlight w:val="yellow"/>
         </w:rPr>
         <w:t xml:space="preserve"> </w:t>
       </w:r>
@@ -1303,6 +1504,7 @@
           <w:color w:val="000000"/>
           <w:sz w:val="19"/>
           <w:szCs w:val="19"/>
+          <w:highlight w:val="yellow"/>
         </w:rPr>
         <w:t>ImportCategories(</w:t>
       </w:r>
@@ -1313,6 +1515,7 @@
           <w:color w:val="2C9FA2"/>
           <w:sz w:val="19"/>
           <w:szCs w:val="19"/>
+          <w:highlight w:val="yellow"/>
         </w:rPr>
         <w:t>ProductShopContext</w:t>
       </w:r>
@@ -1322,6 +1525,7 @@
           <w:color w:val="000000"/>
           <w:sz w:val="19"/>
           <w:szCs w:val="19"/>
+          <w:highlight w:val="yellow"/>
         </w:rPr>
         <w:t xml:space="preserve"> context, </w:t>
       </w:r>
@@ -1331,6 +1535,7 @@
           <w:color w:val="0000FF"/>
           <w:sz w:val="19"/>
           <w:szCs w:val="19"/>
+          <w:highlight w:val="yellow"/>
         </w:rPr>
         <w:t>string</w:t>
       </w:r>
@@ -1340,6 +1545,7 @@
           <w:color w:val="000000"/>
           <w:sz w:val="19"/>
           <w:szCs w:val="19"/>
+          <w:highlight w:val="yellow"/>
         </w:rPr>
         <w:t xml:space="preserve"> </w:t>
       </w:r>
@@ -1350,6 +1556,7 @@
           <w:color w:val="000000"/>
           <w:sz w:val="19"/>
           <w:szCs w:val="19"/>
+          <w:highlight w:val="yellow"/>
         </w:rPr>
         <w:t>input</w:t>
       </w:r>
@@ -1360,6 +1567,7 @@
           <w:color w:val="000000"/>
           <w:sz w:val="19"/>
           <w:szCs w:val="19"/>
+          <w:highlight w:val="yellow"/>
         </w:rPr>
         <w:t>Xml</w:t>
       </w:r>
@@ -1369,6 +1577,7 @@
           <w:color w:val="000000"/>
           <w:sz w:val="19"/>
           <w:szCs w:val="19"/>
+          <w:highlight w:val="yellow"/>
         </w:rPr>
         <w:t>)</w:t>
       </w:r>
@@ -1380,6 +1589,7 @@
           <w:color w:val="000000"/>
           <w:sz w:val="19"/>
           <w:szCs w:val="19"/>
+          <w:highlight w:val="yellow"/>
         </w:rPr>
         <w:t xml:space="preserve"> and </w:t>
       </w:r>
@@ -1389,6 +1599,7 @@
           <w:color w:val="0000FF"/>
           <w:sz w:val="19"/>
           <w:szCs w:val="19"/>
+          <w:highlight w:val="yellow"/>
         </w:rPr>
         <w:t>public</w:t>
       </w:r>
@@ -1398,6 +1609,7 @@
           <w:color w:val="000000"/>
           <w:sz w:val="19"/>
           <w:szCs w:val="19"/>
+          <w:highlight w:val="yellow"/>
         </w:rPr>
         <w:t xml:space="preserve"> </w:t>
       </w:r>
@@ -1408,20 +1620,22 @@
           <w:color w:val="2C9FA2"/>
           <w:sz w:val="19"/>
           <w:szCs w:val="19"/>
+          <w:highlight w:val="yellow"/>
         </w:rPr>
         <w:t>StartUp</w:t>
       </w:r>
       <w:r>
         <w:rPr>
+          <w:highlight w:val="yellow"/>
           <w:lang w:val="en-GB"/>
         </w:rPr>
+        <w:t xml:space="preserve"> class.</w:t>
+      </w:r>
+      <w:r>
+        <w:rPr>
+          <w:lang w:val="en-GB"/>
+        </w:rPr>
         <w:t xml:space="preserve"> </w:t>
-      </w:r>
-      <w:r>
-        <w:rPr>
-          <w:lang w:val="en-GB"/>
-        </w:rPr>
-        <w:t xml:space="preserve">class. </w:t>
       </w:r>
     </w:p>
     <w:p>
@@ -1432,18 +1646,21 @@
       </w:pPr>
       <w:r>
         <w:rPr>
+          <w:highlight w:val="yellow"/>
           <w:lang w:val="en-GB"/>
         </w:rPr>
         <w:t xml:space="preserve">Import the </w:t>
       </w:r>
       <w:r>
         <w:rPr>
+          <w:highlight w:val="yellow"/>
           <w:lang w:val="en-GB"/>
         </w:rPr>
         <w:t>categories</w:t>
       </w:r>
       <w:r>
         <w:rPr>
+          <w:highlight w:val="yellow"/>
           <w:lang w:val="en-GB"/>
         </w:rPr>
         <w:t xml:space="preserve"> from the provided file </w:t>
@@ -1452,31 +1669,418 @@
         <w:rPr>
           <w:b/>
           <w:noProof/>
+          <w:highlight w:val="yellow"/>
           <w:lang w:val="en-GB"/>
         </w:rPr>
-        <w:t>categories</w:t>
+        <w:t>categories.</w:t>
       </w:r>
       <w:r>
         <w:rPr>
           <w:b/>
           <w:noProof/>
+          <w:highlight w:val="yellow"/>
           <w:lang w:val="en-GB"/>
         </w:rPr>
+        <w:t>xml</w:t>
+      </w:r>
+      <w:r>
+        <w:rPr>
+          <w:highlight w:val="yellow"/>
+          <w:lang w:val="en-GB"/>
+        </w:rPr>
         <w:t>.</w:t>
+      </w:r>
+      <w:r>
+        <w:rPr>
+          <w:lang w:val="en-GB"/>
+        </w:rPr>
+        <w:t xml:space="preserve"> </w:t>
+      </w:r>
+    </w:p>
+    <w:p>
+      <w:pPr>
+        <w:rPr>
+          <w:highlight w:val="yellow"/>
+          <w:lang w:val="en-GB"/>
+        </w:rPr>
+      </w:pPr>
+      <w:r>
+        <w:rPr>
+          <w:highlight w:val="yellow"/>
+          <w:lang w:val="en-GB"/>
+        </w:rPr>
+        <w:t>Some of the names will be null, so you don’t have to add them in the database. Just skip the record and continue.</w:t>
+      </w:r>
+    </w:p>
+    <w:p>
+      <w:pPr>
+        <w:rPr>
+          <w:highlight w:val="yellow"/>
+          <w:lang w:val="en-GB"/>
+        </w:rPr>
+      </w:pPr>
+      <w:r>
+        <w:rPr>
+          <w:highlight w:val="yellow"/>
+          <w:lang w:val="en-GB"/>
+        </w:rPr>
+        <w:t xml:space="preserve">Your method should return string with message </w:t>
+      </w:r>
+      <w:bookmarkStart w:id="10" w:name="OLE_LINK17"/>
+      <w:bookmarkStart w:id="11" w:name="OLE_LINK18"/>
+      <w:r>
+        <w:rPr>
+          <w:rFonts w:ascii="Consolas" w:hAnsi="Consolas" w:cs="Consolas"/>
+          <w:color w:val="A31515"/>
+          <w:sz w:val="19"/>
+          <w:szCs w:val="19"/>
+          <w:highlight w:val="yellow"/>
+        </w:rPr>
+        <w:t xml:space="preserve">$"Successfully imported </w:t>
+      </w:r>
+      <w:r>
+        <w:rPr>
+          <w:rFonts w:ascii="Consolas" w:hAnsi="Consolas" w:cs="Consolas"/>
+          <w:noProof/>
+          <w:color w:val="000000"/>
+          <w:sz w:val="19"/>
+          <w:szCs w:val="19"/>
+          <w:highlight w:val="yellow"/>
+        </w:rPr>
+        <w:t>{Categories.Count}</w:t>
+      </w:r>
+      <w:r>
+        <w:rPr>
+          <w:rFonts w:ascii="Consolas" w:hAnsi="Consolas" w:cs="Consolas"/>
+          <w:color w:val="A31515"/>
+          <w:sz w:val="19"/>
+          <w:szCs w:val="19"/>
+          <w:highlight w:val="yellow"/>
+        </w:rPr>
+        <w:t>"</w:t>
+      </w:r>
+      <w:bookmarkEnd w:id="10"/>
+      <w:bookmarkEnd w:id="11"/>
+      <w:r>
+        <w:rPr>
+          <w:rFonts w:ascii="Consolas" w:hAnsi="Consolas" w:cs="Consolas"/>
+          <w:color w:val="000000"/>
+          <w:sz w:val="19"/>
+          <w:szCs w:val="19"/>
+          <w:highlight w:val="yellow"/>
+        </w:rPr>
+        <w:t>;</w:t>
+      </w:r>
+    </w:p>
+    <w:p>
+      <w:pPr>
+        <w:pStyle w:val="Heading3"/>
+        <w:rPr>
+          <w:highlight w:val="yellow"/>
+        </w:rPr>
+      </w:pPr>
+      <w:r>
+        <w:rPr>
+          <w:highlight w:val="yellow"/>
+        </w:rPr>
+        <w:t>Import</w:t>
+      </w:r>
+      <w:bookmarkStart w:id="12" w:name="_GoBack"/>
+      <w:bookmarkEnd w:id="12"/>
+      <w:r>
+        <w:rPr>
+          <w:highlight w:val="yellow"/>
+        </w:rPr>
+        <w:t xml:space="preserve"> Categories and Products</w:t>
+      </w:r>
+    </w:p>
+    <w:p>
+      <w:pPr>
+        <w:rPr>
+          <w:lang w:val="en-GB"/>
+        </w:rPr>
+      </w:pPr>
+      <w:r>
+        <w:rPr>
+          <w:b/>
+          <w:highlight w:val="yellow"/>
+          <w:lang w:val="en-GB"/>
+        </w:rPr>
+        <w:t>NOTE</w:t>
+      </w:r>
+      <w:r>
+        <w:rPr>
+          <w:highlight w:val="yellow"/>
+          <w:lang w:val="en-GB"/>
+        </w:rPr>
+        <w:t xml:space="preserve">: You will need method </w:t>
+      </w:r>
+      <w:bookmarkStart w:id="13" w:name="OLE_LINK19"/>
+      <w:bookmarkStart w:id="14" w:name="OLE_LINK20"/>
+      <w:r>
+        <w:rPr>
+          <w:rFonts w:ascii="Consolas" w:hAnsi="Consolas" w:cs="Consolas"/>
+          <w:color w:val="0000FF"/>
+          <w:sz w:val="19"/>
+          <w:szCs w:val="19"/>
+          <w:highlight w:val="yellow"/>
+        </w:rPr>
+        <w:t>public</w:t>
+      </w:r>
+      <w:r>
+        <w:rPr>
+          <w:rFonts w:ascii="Consolas" w:hAnsi="Consolas" w:cs="Consolas"/>
+          <w:color w:val="000000"/>
+          <w:sz w:val="19"/>
+          <w:szCs w:val="19"/>
+          <w:highlight w:val="yellow"/>
+        </w:rPr>
+        <w:t xml:space="preserve"> </w:t>
+      </w:r>
+      <w:r>
+        <w:rPr>
+          <w:rFonts w:ascii="Consolas" w:hAnsi="Consolas" w:cs="Consolas"/>
+          <w:color w:val="0000FF"/>
+          <w:sz w:val="19"/>
+          <w:szCs w:val="19"/>
+          <w:highlight w:val="yellow"/>
+        </w:rPr>
+        <w:t>static</w:t>
+      </w:r>
+      <w:r>
+        <w:rPr>
+          <w:rFonts w:ascii="Consolas" w:hAnsi="Consolas" w:cs="Consolas"/>
+          <w:color w:val="000000"/>
+          <w:sz w:val="19"/>
+          <w:szCs w:val="19"/>
+          <w:highlight w:val="yellow"/>
+        </w:rPr>
+        <w:t xml:space="preserve"> </w:t>
+      </w:r>
+      <w:r>
+        <w:rPr>
+          <w:rFonts w:ascii="Consolas" w:hAnsi="Consolas" w:cs="Consolas"/>
+          <w:color w:val="0000FF"/>
+          <w:sz w:val="19"/>
+          <w:szCs w:val="19"/>
+          <w:highlight w:val="yellow"/>
+        </w:rPr>
+        <w:t>string</w:t>
+      </w:r>
+      <w:r>
+        <w:rPr>
+          <w:rFonts w:ascii="Consolas" w:hAnsi="Consolas" w:cs="Consolas"/>
+          <w:color w:val="000000"/>
+          <w:sz w:val="19"/>
+          <w:szCs w:val="19"/>
+          <w:highlight w:val="yellow"/>
+        </w:rPr>
+        <w:t xml:space="preserve"> </w:t>
+      </w:r>
+      <w:r>
+        <w:rPr>
+          <w:rFonts w:ascii="Consolas" w:hAnsi="Consolas" w:cs="Consolas"/>
+          <w:noProof/>
+          <w:color w:val="000000"/>
+          <w:sz w:val="19"/>
+          <w:szCs w:val="19"/>
+          <w:highlight w:val="yellow"/>
+        </w:rPr>
+        <w:t>ImportCategoryProducts(</w:t>
+      </w:r>
+      <w:r>
+        <w:rPr>
+          <w:rFonts w:ascii="Consolas" w:hAnsi="Consolas" w:cs="Consolas"/>
+          <w:noProof/>
+          <w:color w:val="2C9FA2"/>
+          <w:sz w:val="19"/>
+          <w:szCs w:val="19"/>
+          <w:highlight w:val="yellow"/>
+        </w:rPr>
+        <w:t>ProductShopContext</w:t>
+      </w:r>
+      <w:r>
+        <w:rPr>
+          <w:rFonts w:ascii="Consolas" w:hAnsi="Consolas" w:cs="Consolas"/>
+          <w:color w:val="000000"/>
+          <w:sz w:val="19"/>
+          <w:szCs w:val="19"/>
+          <w:highlight w:val="yellow"/>
+        </w:rPr>
+        <w:t xml:space="preserve"> context, </w:t>
+      </w:r>
+      <w:r>
+        <w:rPr>
+          <w:rFonts w:ascii="Consolas" w:hAnsi="Consolas" w:cs="Consolas"/>
+          <w:color w:val="0000FF"/>
+          <w:sz w:val="19"/>
+          <w:szCs w:val="19"/>
+          <w:highlight w:val="yellow"/>
+        </w:rPr>
+        <w:t>string</w:t>
+      </w:r>
+      <w:r>
+        <w:rPr>
+          <w:rFonts w:ascii="Consolas" w:hAnsi="Consolas" w:cs="Consolas"/>
+          <w:color w:val="000000"/>
+          <w:sz w:val="19"/>
+          <w:szCs w:val="19"/>
+          <w:highlight w:val="yellow"/>
+        </w:rPr>
+        <w:t xml:space="preserve"> </w:t>
+      </w:r>
+      <w:r>
+        <w:rPr>
+          <w:rFonts w:ascii="Consolas" w:hAnsi="Consolas" w:cs="Consolas"/>
+          <w:noProof/>
+          <w:color w:val="000000"/>
+          <w:sz w:val="19"/>
+          <w:szCs w:val="19"/>
+          <w:highlight w:val="yellow"/>
+        </w:rPr>
+        <w:t>input</w:t>
+      </w:r>
+      <w:r>
+        <w:rPr>
+          <w:rFonts w:ascii="Consolas" w:hAnsi="Consolas" w:cs="Consolas"/>
+          <w:noProof/>
+          <w:color w:val="000000"/>
+          <w:sz w:val="19"/>
+          <w:szCs w:val="19"/>
+          <w:highlight w:val="yellow"/>
+        </w:rPr>
+        <w:t>Xml</w:t>
+      </w:r>
+      <w:r>
+        <w:rPr>
+          <w:rFonts w:ascii="Consolas" w:hAnsi="Consolas" w:cs="Consolas"/>
+          <w:color w:val="000000"/>
+          <w:sz w:val="19"/>
+          <w:szCs w:val="19"/>
+          <w:highlight w:val="yellow"/>
+        </w:rPr>
+        <w:t>)</w:t>
+      </w:r>
+      <w:bookmarkEnd w:id="13"/>
+      <w:bookmarkEnd w:id="14"/>
+      <w:r>
+        <w:rPr>
+          <w:rFonts w:ascii="Consolas" w:hAnsi="Consolas" w:cs="Consolas"/>
+          <w:color w:val="000000"/>
+          <w:sz w:val="19"/>
+          <w:szCs w:val="19"/>
+          <w:highlight w:val="yellow"/>
+        </w:rPr>
+        <w:t xml:space="preserve"> and </w:t>
+      </w:r>
+      <w:r>
+        <w:rPr>
+          <w:rFonts w:ascii="Consolas" w:hAnsi="Consolas" w:cs="Consolas"/>
+          <w:color w:val="0000FF"/>
+          <w:sz w:val="19"/>
+          <w:szCs w:val="19"/>
+          <w:highlight w:val="yellow"/>
+        </w:rPr>
+        <w:t>public</w:t>
+      </w:r>
+      <w:r>
+        <w:rPr>
+          <w:rFonts w:ascii="Consolas" w:hAnsi="Consolas" w:cs="Consolas"/>
+          <w:color w:val="000000"/>
+          <w:sz w:val="19"/>
+          <w:szCs w:val="19"/>
+          <w:highlight w:val="yellow"/>
+        </w:rPr>
+        <w:t xml:space="preserve"> </w:t>
+      </w:r>
+      <w:r>
+        <w:rPr>
+          <w:rFonts w:ascii="Consolas" w:hAnsi="Consolas" w:cs="Consolas"/>
+          <w:noProof/>
+          <w:color w:val="2C9FA2"/>
+          <w:sz w:val="19"/>
+          <w:szCs w:val="19"/>
+          <w:highlight w:val="yellow"/>
+        </w:rPr>
+        <w:t>StartUp</w:t>
+      </w:r>
+      <w:r>
+        <w:rPr>
+          <w:highlight w:val="yellow"/>
+          <w:lang w:val="en-GB"/>
+        </w:rPr>
+        <w:t xml:space="preserve"> class.</w:t>
+      </w:r>
+      <w:r>
+        <w:rPr>
+          <w:lang w:val="en-GB"/>
+        </w:rPr>
+        <w:t xml:space="preserve"> </w:t>
+      </w:r>
+    </w:p>
+    <w:p>
+      <w:pPr>
+        <w:rPr>
+          <w:lang w:val="en-GB"/>
+        </w:rPr>
+      </w:pPr>
+      <w:r>
+        <w:rPr>
+          <w:highlight w:val="yellow"/>
+          <w:lang w:val="en-GB"/>
+        </w:rPr>
+        <w:t xml:space="preserve">Import the </w:t>
+      </w:r>
+      <w:r>
+        <w:rPr>
+          <w:highlight w:val="yellow"/>
+          <w:lang w:val="en-GB"/>
+        </w:rPr>
+        <w:t>categories and products ids</w:t>
+      </w:r>
+      <w:r>
+        <w:rPr>
+          <w:highlight w:val="yellow"/>
+          <w:lang w:val="en-GB"/>
+        </w:rPr>
+        <w:t xml:space="preserve"> from the provided file </w:t>
       </w:r>
       <w:r>
         <w:rPr>
           <w:b/>
           <w:noProof/>
+          <w:highlight w:val="yellow"/>
           <w:lang w:val="en-GB"/>
         </w:rPr>
+        <w:t>categories-products.</w:t>
+      </w:r>
+      <w:r>
+        <w:rPr>
+          <w:b/>
+          <w:noProof/>
+          <w:highlight w:val="yellow"/>
+          <w:lang w:val="en-GB"/>
+        </w:rPr>
         <w:t>xml</w:t>
       </w:r>
       <w:r>
         <w:rPr>
+          <w:highlight w:val="yellow"/>
           <w:lang w:val="en-GB"/>
         </w:rPr>
-        <w:t xml:space="preserve">. </w:t>
+        <w:t>.</w:t>
+      </w:r>
+      <w:r>
+        <w:rPr>
+          <w:lang w:val="en-GB"/>
+        </w:rPr>
+        <w:t xml:space="preserve"> </w:t>
+      </w:r>
+      <w:r>
+        <w:rPr>
+          <w:lang w:val="en-GB"/>
+        </w:rPr>
+        <w:t>If provided category or product id, doesn’t exists, skip the whole entry!</w:t>
       </w:r>
     </w:p>
     <w:p>
@@ -1487,33 +2091,181 @@
       </w:pPr>
       <w:r>
         <w:rPr>
+          <w:highlight w:val="yellow"/>
           <w:lang w:val="en-GB"/>
         </w:rPr>
-        <w:t>Some of the names will be null, so you don’t have to add them in the database. Just skip the record and continue.</w:t>
-      </w:r>
+        <w:t xml:space="preserve">Your method should return string with message </w:t>
+      </w:r>
+      <w:bookmarkStart w:id="15" w:name="OLE_LINK21"/>
+      <w:bookmarkStart w:id="16" w:name="OLE_LINK22"/>
+      <w:r>
+        <w:rPr>
+          <w:rFonts w:ascii="Consolas" w:hAnsi="Consolas" w:cs="Consolas"/>
+          <w:color w:val="A31515"/>
+          <w:sz w:val="19"/>
+          <w:szCs w:val="19"/>
+          <w:highlight w:val="yellow"/>
+        </w:rPr>
+        <w:t xml:space="preserve">$"Successfully imported </w:t>
+      </w:r>
+      <w:r>
+        <w:rPr>
+          <w:rFonts w:ascii="Consolas" w:hAnsi="Consolas" w:cs="Consolas"/>
+          <w:noProof/>
+          <w:color w:val="000000"/>
+          <w:sz w:val="19"/>
+          <w:szCs w:val="19"/>
+          <w:highlight w:val="yellow"/>
+        </w:rPr>
+        <w:t>{CategoryProducts.Count}</w:t>
+      </w:r>
+      <w:r>
+        <w:rPr>
+          <w:rFonts w:ascii="Consolas" w:hAnsi="Consolas" w:cs="Consolas"/>
+          <w:color w:val="A31515"/>
+          <w:sz w:val="19"/>
+          <w:szCs w:val="19"/>
+          <w:highlight w:val="yellow"/>
+        </w:rPr>
+        <w:t>"</w:t>
+      </w:r>
+      <w:r>
+        <w:rPr>
+          <w:rFonts w:ascii="Consolas" w:hAnsi="Consolas" w:cs="Consolas"/>
+          <w:color w:val="000000"/>
+          <w:sz w:val="19"/>
+          <w:szCs w:val="19"/>
+          <w:highlight w:val="yellow"/>
+        </w:rPr>
+        <w:t>;</w:t>
+      </w:r>
+      <w:bookmarkEnd w:id="15"/>
+      <w:bookmarkEnd w:id="16"/>
     </w:p>
     <w:p>
       <w:pPr>
+        <w:pStyle w:val="Heading2"/>
+      </w:pPr>
+      <w:r>
+        <w:t>Query and Export Data</w:t>
+      </w:r>
+    </w:p>
+    <w:p>
+      <w:r>
+        <w:t xml:space="preserve">Write the below described queries and </w:t>
+      </w:r>
+      <w:r>
+        <w:rPr>
+          <w:b/>
+        </w:rPr>
+        <w:t>export</w:t>
+      </w:r>
+      <w:r>
+        <w:t xml:space="preserve"> the returned data to the specified </w:t>
+      </w:r>
+      <w:r>
+        <w:rPr>
+          <w:b/>
+        </w:rPr>
+        <w:t>format</w:t>
+      </w:r>
+      <w:r>
+        <w:t xml:space="preserve">. Make sure that Entity Framework generates only a </w:t>
+      </w:r>
+      <w:r>
+        <w:rPr>
+          <w:b/>
+        </w:rPr>
+        <w:t>single query</w:t>
+      </w:r>
+      <w:r>
+        <w:t xml:space="preserve"> for each task.</w:t>
+      </w:r>
+    </w:p>
+    <w:p>
+      <w:pPr>
+        <w:pStyle w:val="Heading3"/>
+      </w:pPr>
+      <w:r>
+        <w:t>Products In Range</w:t>
+      </w:r>
+    </w:p>
+    <w:p>
+      <w:pPr>
         <w:rPr>
           <w:lang w:val="en-GB"/>
         </w:rPr>
       </w:pPr>
       <w:r>
         <w:rPr>
+          <w:b/>
           <w:lang w:val="en-GB"/>
         </w:rPr>
-        <w:t xml:space="preserve">Your method should return string with message </w:t>
-      </w:r>
-      <w:bookmarkStart w:id="10" w:name="OLE_LINK17"/>
-      <w:bookmarkStart w:id="11" w:name="OLE_LINK18"/>
-      <w:r>
-        <w:rPr>
-          <w:rFonts w:ascii="Consolas" w:hAnsi="Consolas" w:cs="Consolas"/>
-          <w:color w:val="A31515"/>
-          <w:sz w:val="19"/>
-          <w:szCs w:val="19"/>
-        </w:rPr>
-        <w:t xml:space="preserve">$"Successfully imported </w:t>
+        <w:t>NOTE</w:t>
+      </w:r>
+      <w:r>
+        <w:rPr>
+          <w:lang w:val="en-GB"/>
+        </w:rPr>
+        <w:t xml:space="preserve">: You will need method </w:t>
+      </w:r>
+      <w:bookmarkStart w:id="17" w:name="OLE_LINK23"/>
+      <w:bookmarkStart w:id="18" w:name="OLE_LINK24"/>
+      <w:bookmarkStart w:id="19" w:name="OLE_LINK96"/>
+      <w:bookmarkStart w:id="20" w:name="OLE_LINK97"/>
+      <w:r>
+        <w:rPr>
+          <w:rFonts w:ascii="Consolas" w:hAnsi="Consolas" w:cs="Consolas"/>
+          <w:color w:val="0000FF"/>
+          <w:sz w:val="19"/>
+          <w:szCs w:val="19"/>
+        </w:rPr>
+        <w:t>public</w:t>
+      </w:r>
+      <w:r>
+        <w:rPr>
+          <w:rFonts w:ascii="Consolas" w:hAnsi="Consolas" w:cs="Consolas"/>
+          <w:color w:val="000000"/>
+          <w:sz w:val="19"/>
+          <w:szCs w:val="19"/>
+        </w:rPr>
+        <w:t xml:space="preserve"> </w:t>
+      </w:r>
+      <w:r>
+        <w:rPr>
+          <w:rFonts w:ascii="Consolas" w:hAnsi="Consolas" w:cs="Consolas"/>
+          <w:color w:val="0000FF"/>
+          <w:sz w:val="19"/>
+          <w:szCs w:val="19"/>
+        </w:rPr>
+        <w:t>static</w:t>
+      </w:r>
+      <w:r>
+        <w:rPr>
+          <w:rFonts w:ascii="Consolas" w:hAnsi="Consolas" w:cs="Consolas"/>
+          <w:color w:val="000000"/>
+          <w:sz w:val="19"/>
+          <w:szCs w:val="19"/>
+        </w:rPr>
+        <w:t xml:space="preserve"> </w:t>
+      </w:r>
+      <w:r>
+        <w:rPr>
+          <w:rFonts w:ascii="Consolas" w:hAnsi="Consolas" w:cs="Consolas"/>
+          <w:color w:val="0000FF"/>
+          <w:sz w:val="19"/>
+          <w:szCs w:val="19"/>
+        </w:rPr>
+        <w:t>string</w:t>
+      </w:r>
+      <w:r>
+        <w:rPr>
+          <w:rFonts w:ascii="Consolas" w:hAnsi="Consolas" w:cs="Consolas"/>
+          <w:color w:val="000000"/>
+          <w:sz w:val="19"/>
+          <w:szCs w:val="19"/>
+        </w:rPr>
+        <w:t xml:space="preserve"> </w:t>
       </w:r>
       <w:r>
         <w:rPr>
@@ -1523,19 +2275,18 @@
           <w:sz w:val="19"/>
           <w:szCs w:val="19"/>
         </w:rPr>
-        <w:t>{Categories.Count}</w:t>
-      </w:r>
-      <w:r>
-        <w:rPr>
-          <w:rFonts w:ascii="Consolas" w:hAnsi="Consolas" w:cs="Consolas"/>
-          <w:color w:val="A31515"/>
-          <w:sz w:val="19"/>
-          <w:szCs w:val="19"/>
-        </w:rPr>
-        <w:t>"</w:t>
-      </w:r>
-      <w:bookmarkEnd w:id="10"/>
-      <w:bookmarkEnd w:id="11"/>
+        <w:t>GetProductsInRange(</w:t>
+      </w:r>
+      <w:r>
+        <w:rPr>
+          <w:rFonts w:ascii="Consolas" w:hAnsi="Consolas" w:cs="Consolas"/>
+          <w:noProof/>
+          <w:color w:val="2C9FA2"/>
+          <w:sz w:val="19"/>
+          <w:szCs w:val="19"/>
+        </w:rPr>
+        <w:t>ProductShopContext</w:t>
+      </w:r>
       <w:r>
         <w:rPr>
           <w:rFonts w:ascii="Consolas" w:hAnsi="Consolas" w:cs="Consolas"/>
@@ -1543,636 +2294,155 @@
           <w:sz w:val="19"/>
           <w:szCs w:val="19"/>
         </w:rPr>
-        <w:t>;</w:t>
+        <w:t xml:space="preserve"> context)</w:t>
+      </w:r>
+      <w:bookmarkEnd w:id="17"/>
+      <w:bookmarkEnd w:id="18"/>
+      <w:r>
+        <w:rPr>
+          <w:rFonts w:ascii="Consolas" w:hAnsi="Consolas" w:cs="Consolas"/>
+          <w:color w:val="000000"/>
+          <w:sz w:val="19"/>
+          <w:szCs w:val="19"/>
+        </w:rPr>
+        <w:t xml:space="preserve"> </w:t>
+      </w:r>
+      <w:bookmarkEnd w:id="19"/>
+      <w:bookmarkEnd w:id="20"/>
+      <w:r>
+        <w:rPr>
+          <w:rFonts w:ascii="Consolas" w:hAnsi="Consolas" w:cs="Consolas"/>
+          <w:color w:val="000000"/>
+          <w:sz w:val="19"/>
+          <w:szCs w:val="19"/>
+        </w:rPr>
+        <w:t xml:space="preserve">and </w:t>
+      </w:r>
+      <w:r>
+        <w:rPr>
+          <w:rFonts w:ascii="Consolas" w:hAnsi="Consolas" w:cs="Consolas"/>
+          <w:color w:val="0000FF"/>
+          <w:sz w:val="19"/>
+          <w:szCs w:val="19"/>
+        </w:rPr>
+        <w:t>public</w:t>
+      </w:r>
+      <w:r>
+        <w:rPr>
+          <w:rFonts w:ascii="Consolas" w:hAnsi="Consolas" w:cs="Consolas"/>
+          <w:color w:val="000000"/>
+          <w:sz w:val="19"/>
+          <w:szCs w:val="19"/>
+        </w:rPr>
+        <w:t xml:space="preserve"> </w:t>
+      </w:r>
+      <w:r>
+        <w:rPr>
+          <w:rFonts w:ascii="Consolas" w:hAnsi="Consolas" w:cs="Consolas"/>
+          <w:noProof/>
+          <w:color w:val="2C9FA2"/>
+          <w:sz w:val="19"/>
+          <w:szCs w:val="19"/>
+        </w:rPr>
+        <w:t>StartUp</w:t>
+      </w:r>
+      <w:r>
+        <w:rPr>
+          <w:lang w:val="en-GB"/>
+        </w:rPr>
+        <w:t xml:space="preserve"> </w:t>
+      </w:r>
+      <w:r>
+        <w:rPr>
+          <w:lang w:val="en-GB"/>
+        </w:rPr>
+        <w:t xml:space="preserve">class. </w:t>
       </w:r>
     </w:p>
     <w:p>
-      <w:pPr>
-        <w:pStyle w:val="Heading3"/>
-      </w:pPr>
-      <w:r>
-        <w:t>Import Categories and Products</w:t>
+      <w:bookmarkStart w:id="21" w:name="OLE_LINK27"/>
+      <w:bookmarkStart w:id="22" w:name="OLE_LINK28"/>
+      <w:r>
+        <w:t xml:space="preserve">Get all products in a specified </w:t>
+      </w:r>
+      <w:r>
+        <w:rPr>
+          <w:b/>
+        </w:rPr>
+        <w:t>price range</w:t>
+      </w:r>
+      <w:r>
+        <w:t xml:space="preserve"> between </w:t>
+      </w:r>
+      <w:r>
+        <w:t>500</w:t>
+      </w:r>
+      <w:r>
+        <w:t xml:space="preserve"> and </w:t>
+      </w:r>
+      <w:r>
+        <w:t>1</w:t>
+      </w:r>
+      <w:r>
+        <w:t xml:space="preserve">000 (inclusive). Order them by price (from lowest to highest). Select only the </w:t>
+      </w:r>
+      <w:r>
+        <w:rPr>
+          <w:b/>
+        </w:rPr>
+        <w:t>product name</w:t>
+      </w:r>
+      <w:r>
+        <w:t xml:space="preserve">, </w:t>
+      </w:r>
+      <w:r>
+        <w:rPr>
+          <w:b/>
+        </w:rPr>
+        <w:t>price</w:t>
+      </w:r>
+      <w:r>
+        <w:t xml:space="preserve"> and the </w:t>
+      </w:r>
+      <w:r>
+        <w:rPr>
+          <w:b/>
+        </w:rPr>
+        <w:t>full name</w:t>
+      </w:r>
+      <w:r>
+        <w:t xml:space="preserve"> </w:t>
+      </w:r>
+      <w:r>
+        <w:rPr>
+          <w:b/>
+        </w:rPr>
+        <w:t>of the buyer</w:t>
+      </w:r>
+      <w:r>
+        <w:t>.</w:t>
+      </w:r>
+      <w:r>
+        <w:t xml:space="preserve"> </w:t>
+      </w:r>
+      <w:r>
+        <w:t xml:space="preserve">Take </w:t>
+      </w:r>
+      <w:r>
+        <w:t xml:space="preserve">top </w:t>
+      </w:r>
+      <w:r>
+        <w:rPr>
+          <w:b/>
+        </w:rPr>
+        <w:t>10</w:t>
+      </w:r>
+      <w:r>
+        <w:t xml:space="preserve"> records.</w:t>
       </w:r>
     </w:p>
-    <w:p>
-      <w:pPr>
-        <w:rPr>
-          <w:lang w:val="en-GB"/>
-        </w:rPr>
-      </w:pPr>
-      <w:r>
-        <w:rPr>
-          <w:b/>
-          <w:lang w:val="en-GB"/>
-        </w:rPr>
-        <w:t>NOTE</w:t>
-      </w:r>
-      <w:r>
-        <w:rPr>
-          <w:lang w:val="en-GB"/>
-        </w:rPr>
-        <w:t xml:space="preserve">: You will need method </w:t>
-      </w:r>
-      <w:bookmarkStart w:id="12" w:name="OLE_LINK19"/>
-      <w:bookmarkStart w:id="13" w:name="OLE_LINK20"/>
-      <w:r>
-        <w:rPr>
-          <w:rFonts w:ascii="Consolas" w:hAnsi="Consolas" w:cs="Consolas"/>
-          <w:color w:val="0000FF"/>
-          <w:sz w:val="19"/>
-          <w:szCs w:val="19"/>
-        </w:rPr>
-        <w:t>public</w:t>
-      </w:r>
-      <w:r>
-        <w:rPr>
-          <w:rFonts w:ascii="Consolas" w:hAnsi="Consolas" w:cs="Consolas"/>
-          <w:color w:val="000000"/>
-          <w:sz w:val="19"/>
-          <w:szCs w:val="19"/>
-        </w:rPr>
-        <w:t xml:space="preserve"> </w:t>
-      </w:r>
-      <w:r>
-        <w:rPr>
-          <w:rFonts w:ascii="Consolas" w:hAnsi="Consolas" w:cs="Consolas"/>
-          <w:color w:val="0000FF"/>
-          <w:sz w:val="19"/>
-          <w:szCs w:val="19"/>
-        </w:rPr>
-        <w:t>static</w:t>
-      </w:r>
-      <w:r>
-        <w:rPr>
-          <w:rFonts w:ascii="Consolas" w:hAnsi="Consolas" w:cs="Consolas"/>
-          <w:color w:val="000000"/>
-          <w:sz w:val="19"/>
-          <w:szCs w:val="19"/>
-        </w:rPr>
-        <w:t xml:space="preserve"> </w:t>
-      </w:r>
-      <w:r>
-        <w:rPr>
-          <w:rFonts w:ascii="Consolas" w:hAnsi="Consolas" w:cs="Consolas"/>
-          <w:color w:val="0000FF"/>
-          <w:sz w:val="19"/>
-          <w:szCs w:val="19"/>
-        </w:rPr>
-        <w:t>string</w:t>
-      </w:r>
-      <w:r>
-        <w:rPr>
-          <w:rFonts w:ascii="Consolas" w:hAnsi="Consolas" w:cs="Consolas"/>
-          <w:color w:val="000000"/>
-          <w:sz w:val="19"/>
-          <w:szCs w:val="19"/>
-        </w:rPr>
-        <w:t xml:space="preserve"> </w:t>
-      </w:r>
-      <w:r>
-        <w:rPr>
-          <w:rFonts w:ascii="Consolas" w:hAnsi="Consolas" w:cs="Consolas"/>
-          <w:noProof/>
-          <w:color w:val="000000"/>
-          <w:sz w:val="19"/>
-          <w:szCs w:val="19"/>
-        </w:rPr>
-        <w:t>ImportCategoryProducts(</w:t>
-      </w:r>
-      <w:r>
-        <w:rPr>
-          <w:rFonts w:ascii="Consolas" w:hAnsi="Consolas" w:cs="Consolas"/>
-          <w:noProof/>
-          <w:color w:val="2C9FA2"/>
-          <w:sz w:val="19"/>
-          <w:szCs w:val="19"/>
-        </w:rPr>
-        <w:t>ProductShopContext</w:t>
-      </w:r>
-      <w:r>
-        <w:rPr>
-          <w:rFonts w:ascii="Consolas" w:hAnsi="Consolas" w:cs="Consolas"/>
-          <w:color w:val="000000"/>
-          <w:sz w:val="19"/>
-          <w:szCs w:val="19"/>
-        </w:rPr>
-        <w:t xml:space="preserve"> context, </w:t>
-      </w:r>
-      <w:r>
-        <w:rPr>
-          <w:rFonts w:ascii="Consolas" w:hAnsi="Consolas" w:cs="Consolas"/>
-          <w:color w:val="0000FF"/>
-          <w:sz w:val="19"/>
-          <w:szCs w:val="19"/>
-        </w:rPr>
-        <w:t>string</w:t>
-      </w:r>
-      <w:r>
-        <w:rPr>
-          <w:rFonts w:ascii="Consolas" w:hAnsi="Consolas" w:cs="Consolas"/>
-          <w:color w:val="000000"/>
-          <w:sz w:val="19"/>
-          <w:szCs w:val="19"/>
-        </w:rPr>
-        <w:t xml:space="preserve"> </w:t>
-      </w:r>
-      <w:r>
-        <w:rPr>
-          <w:rFonts w:ascii="Consolas" w:hAnsi="Consolas" w:cs="Consolas"/>
-          <w:noProof/>
-          <w:color w:val="000000"/>
-          <w:sz w:val="19"/>
-          <w:szCs w:val="19"/>
-        </w:rPr>
-        <w:t>input</w:t>
-      </w:r>
-      <w:r>
-        <w:rPr>
-          <w:rFonts w:ascii="Consolas" w:hAnsi="Consolas" w:cs="Consolas"/>
-          <w:noProof/>
-          <w:color w:val="000000"/>
-          <w:sz w:val="19"/>
-          <w:szCs w:val="19"/>
-        </w:rPr>
-        <w:t>Xml</w:t>
-      </w:r>
-      <w:r>
-        <w:rPr>
-          <w:rFonts w:ascii="Consolas" w:hAnsi="Consolas" w:cs="Consolas"/>
-          <w:color w:val="000000"/>
-          <w:sz w:val="19"/>
-          <w:szCs w:val="19"/>
-        </w:rPr>
-        <w:t>)</w:t>
-      </w:r>
-      <w:bookmarkEnd w:id="12"/>
-      <w:bookmarkEnd w:id="13"/>
-      <w:r>
-        <w:rPr>
-          <w:rFonts w:ascii="Consolas" w:hAnsi="Consolas" w:cs="Consolas"/>
-          <w:color w:val="000000"/>
-          <w:sz w:val="19"/>
-          <w:szCs w:val="19"/>
-        </w:rPr>
-        <w:t xml:space="preserve"> and </w:t>
-      </w:r>
-      <w:r>
-        <w:rPr>
-          <w:rFonts w:ascii="Consolas" w:hAnsi="Consolas" w:cs="Consolas"/>
-          <w:color w:val="0000FF"/>
-          <w:sz w:val="19"/>
-          <w:szCs w:val="19"/>
-        </w:rPr>
-        <w:t>public</w:t>
-      </w:r>
-      <w:r>
-        <w:rPr>
-          <w:rFonts w:ascii="Consolas" w:hAnsi="Consolas" w:cs="Consolas"/>
-          <w:color w:val="000000"/>
-          <w:sz w:val="19"/>
-          <w:szCs w:val="19"/>
-        </w:rPr>
-        <w:t xml:space="preserve"> </w:t>
-      </w:r>
-      <w:r>
-        <w:rPr>
-          <w:rFonts w:ascii="Consolas" w:hAnsi="Consolas" w:cs="Consolas"/>
-          <w:noProof/>
-          <w:color w:val="2C9FA2"/>
-          <w:sz w:val="19"/>
-          <w:szCs w:val="19"/>
-        </w:rPr>
-        <w:t>StartUp</w:t>
-      </w:r>
-      <w:r>
-        <w:rPr>
-          <w:lang w:val="en-GB"/>
-        </w:rPr>
-        <w:t xml:space="preserve"> </w:t>
-      </w:r>
-      <w:r>
-        <w:rPr>
-          <w:lang w:val="en-GB"/>
-        </w:rPr>
-        <w:t xml:space="preserve">class. </w:t>
-      </w:r>
-    </w:p>
-    <w:p>
-      <w:pPr>
-        <w:rPr>
-          <w:lang w:val="en-GB"/>
-        </w:rPr>
-      </w:pPr>
-      <w:r>
-        <w:rPr>
-          <w:lang w:val="en-GB"/>
-        </w:rPr>
-        <w:t xml:space="preserve">Import the </w:t>
-      </w:r>
-      <w:r>
-        <w:rPr>
-          <w:lang w:val="en-GB"/>
-        </w:rPr>
-        <w:t>categories and products ids</w:t>
-      </w:r>
-      <w:r>
-        <w:rPr>
-          <w:lang w:val="en-GB"/>
-        </w:rPr>
-        <w:t xml:space="preserve"> from the provided file </w:t>
-      </w:r>
-      <w:r>
-        <w:rPr>
-          <w:b/>
-          <w:noProof/>
-          <w:lang w:val="en-GB"/>
-        </w:rPr>
-        <w:t>categories-products</w:t>
-      </w:r>
-      <w:r>
-        <w:rPr>
-          <w:b/>
-          <w:noProof/>
-          <w:lang w:val="en-GB"/>
-        </w:rPr>
-        <w:t>.</w:t>
-      </w:r>
-      <w:r>
-        <w:rPr>
-          <w:b/>
-          <w:noProof/>
-          <w:lang w:val="en-GB"/>
-        </w:rPr>
-        <w:t>xml</w:t>
-      </w:r>
-      <w:r>
-        <w:rPr>
-          <w:lang w:val="en-GB"/>
-        </w:rPr>
-        <w:t xml:space="preserve">. </w:t>
-      </w:r>
-      <w:r>
-        <w:rPr>
-          <w:lang w:val="en-GB"/>
-        </w:rPr>
-        <w:t>If provided category or product id, doesn’t exists, skip the whole entry!</w:t>
-      </w:r>
-    </w:p>
-    <w:p>
-      <w:pPr>
-        <w:rPr>
-          <w:lang w:val="en-GB"/>
-        </w:rPr>
-      </w:pPr>
-      <w:r>
-        <w:rPr>
-          <w:lang w:val="en-GB"/>
-        </w:rPr>
-        <w:t xml:space="preserve">Your method should return string with message </w:t>
-      </w:r>
-      <w:bookmarkStart w:id="14" w:name="OLE_LINK21"/>
-      <w:bookmarkStart w:id="15" w:name="OLE_LINK22"/>
-      <w:r>
-        <w:rPr>
-          <w:rFonts w:ascii="Consolas" w:hAnsi="Consolas" w:cs="Consolas"/>
-          <w:color w:val="A31515"/>
-          <w:sz w:val="19"/>
-          <w:szCs w:val="19"/>
-        </w:rPr>
-        <w:t xml:space="preserve">$"Successfully imported </w:t>
-      </w:r>
-      <w:r>
-        <w:rPr>
-          <w:rFonts w:ascii="Consolas" w:hAnsi="Consolas" w:cs="Consolas"/>
-          <w:noProof/>
-          <w:color w:val="000000"/>
-          <w:sz w:val="19"/>
-          <w:szCs w:val="19"/>
-        </w:rPr>
-        <w:t>{CategoryProducts.Count}</w:t>
-      </w:r>
-      <w:r>
-        <w:rPr>
-          <w:rFonts w:ascii="Consolas" w:hAnsi="Consolas" w:cs="Consolas"/>
-          <w:color w:val="A31515"/>
-          <w:sz w:val="19"/>
-          <w:szCs w:val="19"/>
-        </w:rPr>
-        <w:t>"</w:t>
-      </w:r>
-      <w:r>
-        <w:rPr>
-          <w:rFonts w:ascii="Consolas" w:hAnsi="Consolas" w:cs="Consolas"/>
-          <w:color w:val="000000"/>
-          <w:sz w:val="19"/>
-          <w:szCs w:val="19"/>
-        </w:rPr>
-        <w:t>;</w:t>
-      </w:r>
-      <w:bookmarkEnd w:id="14"/>
-      <w:bookmarkEnd w:id="15"/>
-    </w:p>
-    <w:p>
-      <w:pPr>
-        <w:pStyle w:val="Heading2"/>
-      </w:pPr>
-      <w:r>
-        <w:t>Query and Export Data</w:t>
-      </w:r>
-    </w:p>
-    <w:p>
-      <w:r>
-        <w:t xml:space="preserve">Write the below described queries and </w:t>
-      </w:r>
-      <w:r>
-        <w:rPr>
-          <w:b/>
-        </w:rPr>
-        <w:t>export</w:t>
-      </w:r>
-      <w:r>
-        <w:t xml:space="preserve"> the returned data to the specified </w:t>
-      </w:r>
-      <w:r>
-        <w:rPr>
-          <w:b/>
-        </w:rPr>
-        <w:t>format</w:t>
-      </w:r>
-      <w:r>
-        <w:t xml:space="preserve">. Make sure that Entity Framework generates only a </w:t>
-      </w:r>
-      <w:r>
-        <w:rPr>
-          <w:b/>
-        </w:rPr>
-        <w:t>single query</w:t>
-      </w:r>
-      <w:r>
-        <w:t xml:space="preserve"> for each task.</w:t>
-      </w:r>
-    </w:p>
-    <w:p>
-      <w:pPr>
-        <w:pStyle w:val="Heading3"/>
-      </w:pPr>
-      <w:r>
-        <w:t>Products In Range</w:t>
-      </w:r>
-    </w:p>
-    <w:p>
-      <w:pPr>
-        <w:rPr>
-          <w:lang w:val="en-GB"/>
-        </w:rPr>
-      </w:pPr>
-      <w:r>
-        <w:rPr>
-          <w:b/>
-          <w:lang w:val="en-GB"/>
-        </w:rPr>
-        <w:t>NOTE</w:t>
-      </w:r>
-      <w:r>
-        <w:rPr>
-          <w:lang w:val="en-GB"/>
-        </w:rPr>
-        <w:t xml:space="preserve">: You will need method </w:t>
-      </w:r>
-      <w:bookmarkStart w:id="16" w:name="OLE_LINK23"/>
-      <w:bookmarkStart w:id="17" w:name="OLE_LINK24"/>
-      <w:bookmarkStart w:id="18" w:name="OLE_LINK96"/>
-      <w:bookmarkStart w:id="19" w:name="OLE_LINK97"/>
-      <w:r>
-        <w:rPr>
-          <w:rFonts w:ascii="Consolas" w:hAnsi="Consolas" w:cs="Consolas"/>
-          <w:color w:val="0000FF"/>
-          <w:sz w:val="19"/>
-          <w:szCs w:val="19"/>
-        </w:rPr>
-        <w:t>public</w:t>
-      </w:r>
-      <w:r>
-        <w:rPr>
-          <w:rFonts w:ascii="Consolas" w:hAnsi="Consolas" w:cs="Consolas"/>
-          <w:color w:val="000000"/>
-          <w:sz w:val="19"/>
-          <w:szCs w:val="19"/>
-        </w:rPr>
-        <w:t xml:space="preserve"> </w:t>
-      </w:r>
-      <w:r>
-        <w:rPr>
-          <w:rFonts w:ascii="Consolas" w:hAnsi="Consolas" w:cs="Consolas"/>
-          <w:color w:val="0000FF"/>
-          <w:sz w:val="19"/>
-          <w:szCs w:val="19"/>
-        </w:rPr>
-        <w:t>static</w:t>
-      </w:r>
-      <w:r>
-        <w:rPr>
-          <w:rFonts w:ascii="Consolas" w:hAnsi="Consolas" w:cs="Consolas"/>
-          <w:color w:val="000000"/>
-          <w:sz w:val="19"/>
-          <w:szCs w:val="19"/>
-        </w:rPr>
-        <w:t xml:space="preserve"> </w:t>
-      </w:r>
-      <w:r>
-        <w:rPr>
-          <w:rFonts w:ascii="Consolas" w:hAnsi="Consolas" w:cs="Consolas"/>
-          <w:color w:val="0000FF"/>
-          <w:sz w:val="19"/>
-          <w:szCs w:val="19"/>
-        </w:rPr>
-        <w:t>string</w:t>
-      </w:r>
-      <w:r>
-        <w:rPr>
-          <w:rFonts w:ascii="Consolas" w:hAnsi="Consolas" w:cs="Consolas"/>
-          <w:color w:val="000000"/>
-          <w:sz w:val="19"/>
-          <w:szCs w:val="19"/>
-        </w:rPr>
-        <w:t xml:space="preserve"> </w:t>
-      </w:r>
-      <w:r>
-        <w:rPr>
-          <w:rFonts w:ascii="Consolas" w:hAnsi="Consolas" w:cs="Consolas"/>
-          <w:noProof/>
-          <w:color w:val="000000"/>
-          <w:sz w:val="19"/>
-          <w:szCs w:val="19"/>
-        </w:rPr>
-        <w:t>GetProductsInRange(</w:t>
-      </w:r>
-      <w:r>
-        <w:rPr>
-          <w:rFonts w:ascii="Consolas" w:hAnsi="Consolas" w:cs="Consolas"/>
-          <w:noProof/>
-          <w:color w:val="2C9FA2"/>
-          <w:sz w:val="19"/>
-          <w:szCs w:val="19"/>
-        </w:rPr>
-        <w:t>ProductShopContext</w:t>
-      </w:r>
-      <w:r>
-        <w:rPr>
-          <w:rFonts w:ascii="Consolas" w:hAnsi="Consolas" w:cs="Consolas"/>
-          <w:color w:val="000000"/>
-          <w:sz w:val="19"/>
-          <w:szCs w:val="19"/>
-        </w:rPr>
-        <w:t xml:space="preserve"> context)</w:t>
-      </w:r>
-      <w:bookmarkEnd w:id="16"/>
-      <w:bookmarkEnd w:id="17"/>
-      <w:r>
-        <w:rPr>
-          <w:rFonts w:ascii="Consolas" w:hAnsi="Consolas" w:cs="Consolas"/>
-          <w:color w:val="000000"/>
-          <w:sz w:val="19"/>
-          <w:szCs w:val="19"/>
-        </w:rPr>
-        <w:t xml:space="preserve"> </w:t>
-      </w:r>
-      <w:bookmarkEnd w:id="18"/>
-      <w:bookmarkEnd w:id="19"/>
-      <w:r>
-        <w:rPr>
-          <w:rFonts w:ascii="Consolas" w:hAnsi="Consolas" w:cs="Consolas"/>
-          <w:color w:val="000000"/>
-          <w:sz w:val="19"/>
-          <w:szCs w:val="19"/>
-        </w:rPr>
-        <w:t xml:space="preserve">and </w:t>
-      </w:r>
-      <w:r>
-        <w:rPr>
-          <w:rFonts w:ascii="Consolas" w:hAnsi="Consolas" w:cs="Consolas"/>
-          <w:color w:val="0000FF"/>
-          <w:sz w:val="19"/>
-          <w:szCs w:val="19"/>
-        </w:rPr>
-        <w:t>public</w:t>
-      </w:r>
-      <w:r>
-        <w:rPr>
-          <w:rFonts w:ascii="Consolas" w:hAnsi="Consolas" w:cs="Consolas"/>
-          <w:color w:val="000000"/>
-          <w:sz w:val="19"/>
-          <w:szCs w:val="19"/>
-        </w:rPr>
-        <w:t xml:space="preserve"> </w:t>
-      </w:r>
-      <w:r>
-        <w:rPr>
-          <w:rFonts w:ascii="Consolas" w:hAnsi="Consolas" w:cs="Consolas"/>
-          <w:noProof/>
-          <w:color w:val="2C9FA2"/>
-          <w:sz w:val="19"/>
-          <w:szCs w:val="19"/>
-        </w:rPr>
-        <w:t>StartUp</w:t>
-      </w:r>
-      <w:r>
-        <w:rPr>
-          <w:lang w:val="en-GB"/>
-        </w:rPr>
-        <w:t xml:space="preserve"> </w:t>
-      </w:r>
-      <w:r>
-        <w:rPr>
-          <w:lang w:val="en-GB"/>
-        </w:rPr>
-        <w:t xml:space="preserve">class. </w:t>
-      </w:r>
-    </w:p>
-    <w:p>
-      <w:bookmarkStart w:id="20" w:name="OLE_LINK27"/>
-      <w:bookmarkStart w:id="21" w:name="OLE_LINK28"/>
-      <w:r>
-        <w:t xml:space="preserve">Get all products in a specified </w:t>
-      </w:r>
-      <w:r>
-        <w:rPr>
-          <w:b/>
-        </w:rPr>
-        <w:t>price range</w:t>
-      </w:r>
-      <w:r>
-        <w:t xml:space="preserve"> between </w:t>
-      </w:r>
-      <w:r>
-        <w:t>500</w:t>
-      </w:r>
-      <w:r>
-        <w:t xml:space="preserve"> and </w:t>
-      </w:r>
-      <w:r>
-        <w:t>1</w:t>
-      </w:r>
-      <w:r>
-        <w:t xml:space="preserve">000 (inclusive). Order them by price (from lowest to highest). Select only the </w:t>
-      </w:r>
-      <w:r>
-        <w:rPr>
-          <w:b/>
-        </w:rPr>
-        <w:t>product name</w:t>
-      </w:r>
-      <w:r>
-        <w:t xml:space="preserve">, </w:t>
-      </w:r>
-      <w:r>
-        <w:rPr>
-          <w:b/>
-        </w:rPr>
-        <w:t>price</w:t>
-      </w:r>
-      <w:r>
-        <w:t xml:space="preserve"> and the </w:t>
-      </w:r>
-      <w:r>
-        <w:rPr>
-          <w:b/>
-        </w:rPr>
-        <w:t>full name</w:t>
-      </w:r>
-      <w:r>
-        <w:t xml:space="preserve"> </w:t>
-      </w:r>
-      <w:r>
-        <w:rPr>
-          <w:b/>
-        </w:rPr>
-        <w:t>of the buyer</w:t>
-      </w:r>
-      <w:r>
-        <w:t>.</w:t>
-      </w:r>
-      <w:r>
-        <w:t xml:space="preserve"> </w:t>
-      </w:r>
-      <w:r>
-        <w:t xml:space="preserve">Take </w:t>
-      </w:r>
-      <w:r>
-        <w:t xml:space="preserve">top </w:t>
-      </w:r>
-      <w:r>
-        <w:rPr>
-          <w:b/>
-        </w:rPr>
-        <w:t>10</w:t>
-      </w:r>
-      <w:r>
-        <w:t xml:space="preserve"> records.</w:t>
-      </w:r>
-    </w:p>
-    <w:bookmarkEnd w:id="20"/>
     <w:bookmarkEnd w:id="21"/>
+    <w:bookmarkEnd w:id="22"/>
     <w:p>
       <w:r>
         <w:rPr>
@@ -2480,8 +2750,8 @@
                 <w:lang w:val="bg-BG"/>
               </w:rPr>
             </w:pPr>
-            <w:bookmarkStart w:id="22" w:name="OLE_LINK25"/>
-            <w:bookmarkStart w:id="23" w:name="OLE_LINK26"/>
+            <w:bookmarkStart w:id="23" w:name="OLE_LINK25"/>
+            <w:bookmarkStart w:id="24" w:name="OLE_LINK26"/>
             <w:r>
               <w:rPr>
                 <w:rFonts w:ascii="Consolas" w:hAnsi="Consolas" w:cs="Consolas"/>
@@ -2725,8 +2995,8 @@
               <w:t>&gt;</w:t>
             </w:r>
           </w:p>
-          <w:bookmarkEnd w:id="22"/>
           <w:bookmarkEnd w:id="23"/>
+          <w:bookmarkEnd w:id="24"/>
           <w:p>
             <w:pPr>
               <w:autoSpaceDE w:val="0"/>
@@ -3489,10 +3759,10 @@
         </w:rPr>
         <w:t xml:space="preserve">: You will need method </w:t>
       </w:r>
-      <w:bookmarkStart w:id="24" w:name="OLE_LINK98"/>
-      <w:bookmarkStart w:id="25" w:name="OLE_LINK99"/>
-      <w:bookmarkStart w:id="26" w:name="OLE_LINK29"/>
-      <w:bookmarkStart w:id="27" w:name="OLE_LINK30"/>
+      <w:bookmarkStart w:id="25" w:name="OLE_LINK98"/>
+      <w:bookmarkStart w:id="26" w:name="OLE_LINK99"/>
+      <w:bookmarkStart w:id="27" w:name="OLE_LINK29"/>
+      <w:bookmarkStart w:id="28" w:name="OLE_LINK30"/>
       <w:r>
         <w:rPr>
           <w:rFonts w:ascii="Consolas" w:hAnsi="Consolas" w:cs="Consolas"/>
@@ -3576,8 +3846,8 @@
         </w:rPr>
         <w:t xml:space="preserve"> context</w:t>
       </w:r>
-      <w:bookmarkEnd w:id="24"/>
       <w:bookmarkEnd w:id="25"/>
+      <w:bookmarkEnd w:id="26"/>
       <w:r>
         <w:rPr>
           <w:rFonts w:ascii="Consolas" w:hAnsi="Consolas" w:cs="Consolas"/>
@@ -3587,8 +3857,8 @@
         </w:rPr>
         <w:t>)</w:t>
       </w:r>
-      <w:bookmarkEnd w:id="26"/>
       <w:bookmarkEnd w:id="27"/>
+      <w:bookmarkEnd w:id="28"/>
       <w:r>
         <w:rPr>
           <w:rFonts w:ascii="Consolas" w:hAnsi="Consolas" w:cs="Consolas"/>
@@ -3640,8 +3910,8 @@
       </w:r>
     </w:p>
     <w:p>
-      <w:bookmarkStart w:id="28" w:name="OLE_LINK35"/>
-      <w:bookmarkStart w:id="29" w:name="OLE_LINK36"/>
+      <w:bookmarkStart w:id="29" w:name="OLE_LINK35"/>
+      <w:bookmarkStart w:id="30" w:name="OLE_LINK36"/>
       <w:r>
         <w:t xml:space="preserve">Get all users who have </w:t>
       </w:r>
@@ -3733,8 +4003,8 @@
         <w:t xml:space="preserve"> </w:t>
       </w:r>
     </w:p>
-    <w:bookmarkEnd w:id="28"/>
     <w:bookmarkEnd w:id="29"/>
+    <w:bookmarkEnd w:id="30"/>
     <w:p>
       <w:r>
         <w:rPr>
@@ -4007,8 +4277,8 @@
               </w:rPr>
               <w:t>&lt;</w:t>
             </w:r>
-            <w:bookmarkStart w:id="30" w:name="OLE_LINK37"/>
-            <w:bookmarkStart w:id="31" w:name="OLE_LINK38"/>
+            <w:bookmarkStart w:id="31" w:name="OLE_LINK37"/>
+            <w:bookmarkStart w:id="32" w:name="OLE_LINK38"/>
             <w:r>
               <w:rPr>
                 <w:rFonts w:ascii="Consolas" w:hAnsi="Consolas" w:cs="Consolas"/>
@@ -4019,8 +4289,8 @@
               </w:rPr>
               <w:t>Users</w:t>
             </w:r>
-            <w:bookmarkEnd w:id="30"/>
             <w:bookmarkEnd w:id="31"/>
+            <w:bookmarkEnd w:id="32"/>
             <w:r>
               <w:rPr>
                 <w:rFonts w:ascii="Consolas" w:hAnsi="Consolas" w:cs="Consolas"/>
@@ -4045,8 +4315,8 @@
                 <w:lang w:val="bg-BG"/>
               </w:rPr>
             </w:pPr>
-            <w:bookmarkStart w:id="32" w:name="OLE_LINK31"/>
-            <w:bookmarkStart w:id="33" w:name="OLE_LINK32"/>
+            <w:bookmarkStart w:id="33" w:name="OLE_LINK31"/>
+            <w:bookmarkStart w:id="34" w:name="OLE_LINK32"/>
             <w:r>
               <w:rPr>
                 <w:rFonts w:ascii="Consolas" w:hAnsi="Consolas" w:cs="Consolas"/>
@@ -4269,8 +4539,8 @@
               </w:rPr>
               <w:t xml:space="preserve">    &lt;</w:t>
             </w:r>
-            <w:bookmarkStart w:id="34" w:name="OLE_LINK33"/>
-            <w:bookmarkStart w:id="35" w:name="OLE_LINK34"/>
+            <w:bookmarkStart w:id="35" w:name="OLE_LINK33"/>
+            <w:bookmarkStart w:id="36" w:name="OLE_LINK34"/>
             <w:r>
               <w:rPr>
                 <w:rFonts w:ascii="Consolas" w:hAnsi="Consolas" w:cs="Consolas"/>
@@ -4281,8 +4551,8 @@
               </w:rPr>
               <w:t>soldProducts</w:t>
             </w:r>
-            <w:bookmarkEnd w:id="34"/>
             <w:bookmarkEnd w:id="35"/>
+            <w:bookmarkEnd w:id="36"/>
             <w:r>
               <w:rPr>
                 <w:rFonts w:ascii="Consolas" w:hAnsi="Consolas" w:cs="Consolas"/>
@@ -4550,8 +4820,8 @@
               <w:t>&gt;</w:t>
             </w:r>
           </w:p>
-          <w:bookmarkEnd w:id="32"/>
           <w:bookmarkEnd w:id="33"/>
+          <w:bookmarkEnd w:id="34"/>
           <w:p>
             <w:pPr>
               <w:autoSpaceDE w:val="0"/>
@@ -5240,10 +5510,10 @@
         </w:rPr>
         <w:t xml:space="preserve">: You will need method </w:t>
       </w:r>
-      <w:bookmarkStart w:id="36" w:name="OLE_LINK39"/>
-      <w:bookmarkStart w:id="37" w:name="OLE_LINK40"/>
-      <w:bookmarkStart w:id="38" w:name="OLE_LINK100"/>
-      <w:bookmarkStart w:id="39" w:name="OLE_LINK101"/>
+      <w:bookmarkStart w:id="37" w:name="OLE_LINK39"/>
+      <w:bookmarkStart w:id="38" w:name="OLE_LINK40"/>
+      <w:bookmarkStart w:id="39" w:name="OLE_LINK100"/>
+      <w:bookmarkStart w:id="40" w:name="OLE_LINK101"/>
       <w:r>
         <w:rPr>
           <w:rFonts w:ascii="Consolas" w:hAnsi="Consolas" w:cs="Consolas"/>
@@ -5347,8 +5617,8 @@
         </w:rPr>
         <w:t xml:space="preserve"> context)</w:t>
       </w:r>
-      <w:bookmarkEnd w:id="36"/>
       <w:bookmarkEnd w:id="37"/>
+      <w:bookmarkEnd w:id="38"/>
       <w:r>
         <w:rPr>
           <w:rFonts w:ascii="Consolas" w:hAnsi="Consolas" w:cs="Consolas"/>
@@ -5358,8 +5628,8 @@
         </w:rPr>
         <w:t xml:space="preserve"> </w:t>
       </w:r>
-      <w:bookmarkEnd w:id="38"/>
       <w:bookmarkEnd w:id="39"/>
+      <w:bookmarkEnd w:id="40"/>
       <w:r>
         <w:rPr>
           <w:rFonts w:ascii="Consolas" w:hAnsi="Consolas" w:cs="Consolas"/>
@@ -5411,8 +5681,8 @@
       </w:r>
     </w:p>
     <w:p>
-      <w:bookmarkStart w:id="40" w:name="OLE_LINK43"/>
-      <w:bookmarkStart w:id="41" w:name="OLE_LINK44"/>
+      <w:bookmarkStart w:id="41" w:name="OLE_LINK43"/>
+      <w:bookmarkStart w:id="42" w:name="OLE_LINK44"/>
       <w:r>
         <w:t xml:space="preserve">Get </w:t>
       </w:r>
@@ -5434,8 +5704,8 @@
       <w:r>
         <w:t xml:space="preserve">. </w:t>
       </w:r>
-      <w:bookmarkStart w:id="42" w:name="OLE_LINK102"/>
-      <w:bookmarkStart w:id="43" w:name="OLE_LINK103"/>
+      <w:bookmarkStart w:id="43" w:name="OLE_LINK102"/>
+      <w:bookmarkStart w:id="44" w:name="OLE_LINK103"/>
       <w:r>
         <w:t xml:space="preserve">For each category select its </w:t>
       </w:r>
@@ -5503,10 +5773,10 @@
         <w:t>.</w:t>
       </w:r>
     </w:p>
-    <w:bookmarkEnd w:id="40"/>
     <w:bookmarkEnd w:id="41"/>
     <w:bookmarkEnd w:id="42"/>
     <w:bookmarkEnd w:id="43"/>
+    <w:bookmarkEnd w:id="44"/>
     <w:p>
       <w:r>
         <w:rPr>
@@ -5770,8 +6040,8 @@
                 <w:lang w:val="bg-BG"/>
               </w:rPr>
             </w:pPr>
-            <w:bookmarkStart w:id="44" w:name="OLE_LINK41"/>
-            <w:bookmarkStart w:id="45" w:name="OLE_LINK42"/>
+            <w:bookmarkStart w:id="45" w:name="OLE_LINK41"/>
+            <w:bookmarkStart w:id="46" w:name="OLE_LINK42"/>
             <w:r>
               <w:rPr>
                 <w:rFonts w:ascii="Consolas" w:hAnsi="Consolas" w:cs="Consolas"/>
@@ -6225,8 +6495,8 @@
               <w:t>&gt;</w:t>
             </w:r>
           </w:p>
-          <w:bookmarkEnd w:id="44"/>
           <w:bookmarkEnd w:id="45"/>
+          <w:bookmarkEnd w:id="46"/>
           <w:p>
             <w:pPr>
               <w:autoSpaceDE w:val="0"/>
@@ -6742,10 +7012,10 @@
         </w:rPr>
         <w:t xml:space="preserve">: You will need method </w:t>
       </w:r>
-      <w:bookmarkStart w:id="46" w:name="OLE_LINK104"/>
-      <w:bookmarkStart w:id="47" w:name="OLE_LINK105"/>
-      <w:bookmarkStart w:id="48" w:name="OLE_LINK45"/>
-      <w:bookmarkStart w:id="49" w:name="OLE_LINK46"/>
+      <w:bookmarkStart w:id="47" w:name="OLE_LINK104"/>
+      <w:bookmarkStart w:id="48" w:name="OLE_LINK105"/>
+      <w:bookmarkStart w:id="49" w:name="OLE_LINK45"/>
+      <w:bookmarkStart w:id="50" w:name="OLE_LINK46"/>
       <w:r>
         <w:rPr>
           <w:rFonts w:ascii="Consolas" w:hAnsi="Consolas" w:cs="Consolas"/>
@@ -6839,8 +7109,8 @@
         </w:rPr>
         <w:t xml:space="preserve"> context)</w:t>
       </w:r>
-      <w:bookmarkEnd w:id="46"/>
       <w:bookmarkEnd w:id="47"/>
+      <w:bookmarkEnd w:id="48"/>
       <w:r>
         <w:rPr>
           <w:rFonts w:ascii="Consolas" w:hAnsi="Consolas" w:cs="Consolas"/>
@@ -6850,8 +7120,8 @@
         </w:rPr>
         <w:t xml:space="preserve"> </w:t>
       </w:r>
-      <w:bookmarkEnd w:id="48"/>
       <w:bookmarkEnd w:id="49"/>
+      <w:bookmarkEnd w:id="50"/>
       <w:r>
         <w:rPr>
           <w:rFonts w:ascii="Consolas" w:hAnsi="Consolas" w:cs="Consolas"/>
@@ -6903,8 +7173,8 @@
       </w:r>
     </w:p>
     <w:p>
-      <w:bookmarkStart w:id="50" w:name="OLE_LINK47"/>
-      <w:bookmarkStart w:id="51" w:name="OLE_LINK48"/>
+      <w:bookmarkStart w:id="51" w:name="OLE_LINK47"/>
+      <w:bookmarkStart w:id="52" w:name="OLE_LINK48"/>
       <w:r>
         <w:t>Select</w:t>
       </w:r>
@@ -7011,8 +7281,8 @@
         <w:t xml:space="preserve"> records.</w:t>
       </w:r>
     </w:p>
-    <w:bookmarkEnd w:id="50"/>
     <w:bookmarkEnd w:id="51"/>
+    <w:bookmarkEnd w:id="52"/>
     <w:p>
       <w:pPr>
         <w:spacing w:after="360"/>
@@ -7130,9 +7400,9 @@
               </w:rPr>
               <w:t>&lt;</w:t>
             </w:r>
-            <w:bookmarkStart w:id="52" w:name="OLE_LINK111"/>
-            <w:bookmarkStart w:id="53" w:name="OLE_LINK112"/>
-            <w:bookmarkStart w:id="54" w:name="OLE_LINK113"/>
+            <w:bookmarkStart w:id="53" w:name="OLE_LINK111"/>
+            <w:bookmarkStart w:id="54" w:name="OLE_LINK112"/>
+            <w:bookmarkStart w:id="55" w:name="OLE_LINK113"/>
             <w:r>
               <w:rPr>
                 <w:rFonts w:ascii="Consolas" w:hAnsi="Consolas" w:cs="Consolas"/>
@@ -7143,9 +7413,9 @@
               </w:rPr>
               <w:t>Users</w:t>
             </w:r>
-            <w:bookmarkEnd w:id="52"/>
             <w:bookmarkEnd w:id="53"/>
             <w:bookmarkEnd w:id="54"/>
+            <w:bookmarkEnd w:id="55"/>
             <w:r>
               <w:rPr>
                 <w:rFonts w:ascii="Consolas" w:hAnsi="Consolas" w:cs="Consolas"/>
@@ -7180,8 +7450,8 @@
               </w:rPr>
               <w:t xml:space="preserve">  &lt;</w:t>
             </w:r>
-            <w:bookmarkStart w:id="55" w:name="OLE_LINK108"/>
-            <w:bookmarkStart w:id="56" w:name="OLE_LINK109"/>
+            <w:bookmarkStart w:id="56" w:name="OLE_LINK108"/>
+            <w:bookmarkStart w:id="57" w:name="OLE_LINK109"/>
             <w:r>
               <w:rPr>
                 <w:rFonts w:ascii="Consolas" w:hAnsi="Consolas" w:cs="Consolas"/>
@@ -7192,8 +7462,8 @@
               </w:rPr>
               <w:t>count</w:t>
             </w:r>
-            <w:bookmarkEnd w:id="55"/>
             <w:bookmarkEnd w:id="56"/>
+            <w:bookmarkEnd w:id="57"/>
             <w:r>
               <w:rPr>
                 <w:rFonts w:ascii="Consolas" w:hAnsi="Consolas" w:cs="Consolas"/>
@@ -7267,8 +7537,8 @@
               </w:rPr>
               <w:t xml:space="preserve">  &lt;</w:t>
             </w:r>
-            <w:bookmarkStart w:id="57" w:name="OLE_LINK106"/>
-            <w:bookmarkStart w:id="58" w:name="OLE_LINK107"/>
+            <w:bookmarkStart w:id="58" w:name="OLE_LINK106"/>
+            <w:bookmarkStart w:id="59" w:name="OLE_LINK107"/>
             <w:r>
               <w:rPr>
                 <w:rFonts w:ascii="Consolas" w:hAnsi="Consolas" w:cs="Consolas"/>
@@ -7279,8 +7549,8 @@
               </w:rPr>
               <w:t>users</w:t>
             </w:r>
-            <w:bookmarkEnd w:id="57"/>
             <w:bookmarkEnd w:id="58"/>
+            <w:bookmarkEnd w:id="59"/>
             <w:r>
               <w:rPr>
                 <w:rFonts w:ascii="Consolas" w:hAnsi="Consolas" w:cs="Consolas"/>
@@ -7315,9 +7585,9 @@
               </w:rPr>
               <w:t xml:space="preserve">    &lt;</w:t>
             </w:r>
-            <w:bookmarkStart w:id="59" w:name="OLE_LINK49"/>
-            <w:bookmarkStart w:id="60" w:name="OLE_LINK50"/>
-            <w:bookmarkStart w:id="61" w:name="OLE_LINK51"/>
+            <w:bookmarkStart w:id="60" w:name="OLE_LINK49"/>
+            <w:bookmarkStart w:id="61" w:name="OLE_LINK50"/>
+            <w:bookmarkStart w:id="62" w:name="OLE_LINK51"/>
             <w:r>
               <w:rPr>
                 <w:rFonts w:ascii="Consolas" w:hAnsi="Consolas" w:cs="Consolas"/>
@@ -7328,9 +7598,9 @@
               </w:rPr>
               <w:t>User</w:t>
             </w:r>
-            <w:bookmarkEnd w:id="59"/>
             <w:bookmarkEnd w:id="60"/>
             <w:bookmarkEnd w:id="61"/>
+            <w:bookmarkEnd w:id="62"/>
             <w:r>
               <w:rPr>
                 <w:rFonts w:ascii="Consolas" w:hAnsi="Consolas" w:cs="Consolas"/>
@@ -7617,10 +7887,10 @@
               </w:rPr>
               <w:t xml:space="preserve">      &lt;</w:t>
             </w:r>
-            <w:bookmarkStart w:id="62" w:name="OLE_LINK52"/>
-            <w:bookmarkStart w:id="63" w:name="OLE_LINK53"/>
-            <w:bookmarkStart w:id="64" w:name="OLE_LINK59"/>
-            <w:bookmarkStart w:id="65" w:name="OLE_LINK110"/>
+            <w:bookmarkStart w:id="63" w:name="OLE_LINK52"/>
+            <w:bookmarkStart w:id="64" w:name="OLE_LINK53"/>
+            <w:bookmarkStart w:id="65" w:name="OLE_LINK59"/>
+            <w:bookmarkStart w:id="66" w:name="OLE_LINK110"/>
             <w:r>
               <w:rPr>
                 <w:rFonts w:ascii="Consolas" w:hAnsi="Consolas" w:cs="Consolas"/>
@@ -7640,10 +7910,10 @@
               </w:rPr>
               <w:t>oldProducts</w:t>
             </w:r>
-            <w:bookmarkEnd w:id="62"/>
             <w:bookmarkEnd w:id="63"/>
             <w:bookmarkEnd w:id="64"/>
             <w:bookmarkEnd w:id="65"/>
+            <w:bookmarkEnd w:id="66"/>
             <w:r>
               <w:rPr>
                 <w:rFonts w:ascii="Consolas" w:hAnsi="Consolas" w:cs="Consolas"/>
@@ -7762,11 +8032,11 @@
               </w:rPr>
               <w:t xml:space="preserve">        &lt;</w:t>
             </w:r>
-            <w:bookmarkStart w:id="66" w:name="OLE_LINK54"/>
-            <w:bookmarkStart w:id="67" w:name="OLE_LINK55"/>
-            <w:bookmarkStart w:id="68" w:name="OLE_LINK56"/>
-            <w:bookmarkStart w:id="69" w:name="OLE_LINK57"/>
-            <w:bookmarkStart w:id="70" w:name="OLE_LINK58"/>
+            <w:bookmarkStart w:id="67" w:name="OLE_LINK54"/>
+            <w:bookmarkStart w:id="68" w:name="OLE_LINK55"/>
+            <w:bookmarkStart w:id="69" w:name="OLE_LINK56"/>
+            <w:bookmarkStart w:id="70" w:name="OLE_LINK57"/>
+            <w:bookmarkStart w:id="71" w:name="OLE_LINK58"/>
             <w:r>
               <w:rPr>
                 <w:rFonts w:ascii="Consolas" w:hAnsi="Consolas" w:cs="Consolas"/>
@@ -7777,11 +8047,11 @@
               </w:rPr>
               <w:t>products</w:t>
             </w:r>
-            <w:bookmarkEnd w:id="66"/>
             <w:bookmarkEnd w:id="67"/>
             <w:bookmarkEnd w:id="68"/>
             <w:bookmarkEnd w:id="69"/>
             <w:bookmarkEnd w:id="70"/>
+            <w:bookmarkEnd w:id="71"/>
             <w:r>
               <w:rPr>
                 <w:rFonts w:ascii="Consolas" w:hAnsi="Consolas" w:cs="Consolas"/>
@@ -8890,8 +9160,6 @@
           <w:highlight w:val="yellow"/>
         </w:rPr>
       </w:pPr>
-      <w:bookmarkStart w:id="71" w:name="_GoBack"/>
-      <w:bookmarkEnd w:id="71"/>
       <w:r>
         <w:rPr>
           <w:highlight w:val="yellow"/>
@@ -19853,7 +20121,7 @@
             </wp:anchor>
           </w:drawing>
         </mc:Choice>
-        <mc:Fallback xmlns:w16se="http://schemas.microsoft.com/office/word/2015/wordml/symex" xmlns:w15="http://schemas.microsoft.com/office/word/2012/wordml" xmlns:cx1="http://schemas.microsoft.com/office/drawing/2015/9/8/chartex" xmlns:cx="http://schemas.microsoft.com/office/drawing/2014/chartex">
+        <mc:Fallback xmlns:cx="http://schemas.microsoft.com/office/drawing/2014/chartex" xmlns:cx1="http://schemas.microsoft.com/office/drawing/2015/9/8/chartex" xmlns:w15="http://schemas.microsoft.com/office/word/2012/wordml" xmlns:w16se="http://schemas.microsoft.com/office/word/2015/wordml/symex">
           <w:pict>
             <v:line w14:anchorId="72FBC505" id="Straight Connector 25" o:spid="_x0000_s1026" style="position:absolute;flip:y;z-index:251656192;visibility:visible;mso-wrap-style:square;mso-width-percent:0;mso-height-percent:0;mso-wrap-distance-left:0;mso-wrap-distance-top:0;mso-wrap-distance-right:0;mso-wrap-distance-bottom:0;mso-position-horizontal:absolute;mso-position-horizontal-relative:text;mso-position-vertical:absolute;mso-position-vertical-relative:text;mso-width-percent:0;mso-height-percent:0;mso-width-relative:page;mso-height-relative:page" from="-.1pt,5.2pt" to="520.7pt,5.2pt" o:gfxdata="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" strokecolor="#f37123" strokeweight="1pt">
               <v:stroke endcap="round"/>
@@ -20222,7 +20490,7 @@
                                               <a14:useLocalDpi xmlns:a14="http://schemas.microsoft.com/office/drawing/2010/main" val="0"/>
                                             </a:ext>
                                             <a:ext uri="{837473B0-CC2E-450A-ABE3-18F120FF3D39}">
-                                              <a1611:picAttrSrcUrl xmlns="" xmlns:cx2="http://schemas.microsoft.com/office/drawing/2015/10/21/chartex" xmlns:cx3="http://schemas.microsoft.com/office/drawing/2016/5/9/chartex" xmlns:cx4="http://schemas.microsoft.com/office/drawing/2016/5/10/chartex" xmlns:cx5="http://schemas.microsoft.com/office/drawing/2016/5/11/chartex" xmlns:cx6="http://schemas.microsoft.com/office/drawing/2016/5/12/chartex" xmlns:cx7="http://schemas.microsoft.com/office/drawing/2016/5/13/chartex" xmlns:cx8="http://schemas.microsoft.com/office/drawing/2016/5/14/chartex" xmlns:aink="http://schemas.microsoft.com/office/drawing/2016/ink" xmlns:am3d="http://schemas.microsoft.com/office/drawing/2017/model3d" xmlns:o="urn:schemas-microsoft-com:office:office" xmlns:v="urn:schemas-microsoft-com:vml" xmlns:w10="urn:schemas-microsoft-com:office:word" xmlns:w="http://schemas.openxmlformats.org/wordprocessingml/2006/main" xmlns:w16cex="http://schemas.microsoft.com/office/word/2018/wordml/cex" xmlns:w16cid="http://schemas.microsoft.com/office/word/2016/wordml/cid" xmlns:w16="http://schemas.microsoft.com/office/word/2018/wordml" xmlns:a1611="http://schemas.microsoft.com/office/drawing/2016/11/main" xmlns:w16se="http://schemas.microsoft.com/office/word/2015/wordml/symex" xmlns:w15="http://schemas.microsoft.com/office/word/2012/wordml" xmlns:cx1="http://schemas.microsoft.com/office/drawing/2015/9/8/chartex" xmlns:cx="http://schemas.microsoft.com/office/drawing/2014/chartex" r:id="rId11"/>
+                                              <a1611:picAttrSrcUrl xmlns:cx="http://schemas.microsoft.com/office/drawing/2014/chartex" xmlns:cx1="http://schemas.microsoft.com/office/drawing/2015/9/8/chartex" xmlns:w15="http://schemas.microsoft.com/office/word/2012/wordml" xmlns:w16se="http://schemas.microsoft.com/office/word/2015/wordml/symex" xmlns:a1611="http://schemas.microsoft.com/office/drawing/2016/11/main" xmlns:w16="http://schemas.microsoft.com/office/word/2018/wordml" xmlns:w16cid="http://schemas.microsoft.com/office/word/2016/wordml/cid" xmlns:w16cex="http://schemas.microsoft.com/office/word/2018/wordml/cex" xmlns:w="http://schemas.openxmlformats.org/wordprocessingml/2006/main" xmlns:w10="urn:schemas-microsoft-com:office:word" xmlns:v="urn:schemas-microsoft-com:vml" xmlns:o="urn:schemas-microsoft-com:office:office" xmlns:am3d="http://schemas.microsoft.com/office/drawing/2017/model3d" xmlns:aink="http://schemas.microsoft.com/office/drawing/2016/ink" xmlns:cx8="http://schemas.microsoft.com/office/drawing/2016/5/14/chartex" xmlns:cx7="http://schemas.microsoft.com/office/drawing/2016/5/13/chartex" xmlns:cx6="http://schemas.microsoft.com/office/drawing/2016/5/12/chartex" xmlns:cx5="http://schemas.microsoft.com/office/drawing/2016/5/11/chartex" xmlns:cx4="http://schemas.microsoft.com/office/drawing/2016/5/10/chartex" xmlns:cx3="http://schemas.microsoft.com/office/drawing/2016/5/9/chartex" xmlns:cx2="http://schemas.microsoft.com/office/drawing/2015/10/21/chartex" xmlns="" r:id="rId11"/>
                                             </a:ext>
                                           </a:extLst>
                                         </a:blip>
@@ -20516,7 +20784,7 @@
             </wp:anchor>
           </w:drawing>
         </mc:Choice>
-        <mc:Fallback xmlns:w16se="http://schemas.microsoft.com/office/word/2015/wordml/symex" xmlns:w15="http://schemas.microsoft.com/office/word/2012/wordml" xmlns:cx1="http://schemas.microsoft.com/office/drawing/2015/9/8/chartex" xmlns:cx="http://schemas.microsoft.com/office/drawing/2014/chartex">
+        <mc:Fallback xmlns:cx="http://schemas.microsoft.com/office/drawing/2014/chartex" xmlns:cx1="http://schemas.microsoft.com/office/drawing/2015/9/8/chartex" xmlns:w15="http://schemas.microsoft.com/office/word/2012/wordml" xmlns:w16se="http://schemas.microsoft.com/office/word/2015/wordml/symex">
           <w:pict>
             <v:shapetype w14:anchorId="4EFC34EB" id="_x0000_t202" coordsize="21600,21600" o:spt="202" path="m,l,21600r21600,l21600,xe">
               <v:stroke joinstyle="miter"/>
@@ -21222,7 +21490,7 @@
             </wp:anchor>
           </w:drawing>
         </mc:Choice>
-        <mc:Fallback xmlns:w16se="http://schemas.microsoft.com/office/word/2015/wordml/symex" xmlns:w15="http://schemas.microsoft.com/office/word/2012/wordml" xmlns:cx1="http://schemas.microsoft.com/office/drawing/2015/9/8/chartex" xmlns:cx="http://schemas.microsoft.com/office/drawing/2014/chartex">
+        <mc:Fallback xmlns:cx="http://schemas.microsoft.com/office/drawing/2014/chartex" xmlns:cx1="http://schemas.microsoft.com/office/drawing/2015/9/8/chartex" xmlns:w15="http://schemas.microsoft.com/office/word/2012/wordml" xmlns:w16se="http://schemas.microsoft.com/office/word/2015/wordml/symex">
           <w:pict>
             <v:shape w14:anchorId="23C14487" id="Text Box 23" o:spid="_x0000_s1027" type="#_x0000_t202" style="position:absolute;margin-left:125.15pt;margin-top:26.95pt;width:44.85pt;height:15.75pt;z-index:251660288;visibility:visible;mso-wrap-style:square;mso-width-percent:0;mso-height-percent:0;mso-wrap-distance-left:0;mso-wrap-distance-top:0;mso-wrap-distance-right:0;mso-wrap-distance-bottom:0;mso-position-horizontal:absolute;mso-position-horizontal-relative:text;mso-position-vertical:absolute;mso-position-vertical-relative:text;mso-width-percent:0;mso-height-percent:0;mso-width-relative:page;mso-height-relative:page;v-text-anchor:middle" o:gfxdata="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" filled="f" stroked="f" strokeweight=".5pt">
               <v:textbox inset="1.42pt,0,0,0">
@@ -21351,7 +21619,7 @@
                               <w:sz w:val="18"/>
                               <w:szCs w:val="18"/>
                             </w:rPr>
-                            <w:t>5</w:t>
+                            <w:t>2</w:t>
                           </w:r>
                           <w:r>
                             <w:rPr>
@@ -21473,7 +21741,7 @@
                         <w:sz w:val="18"/>
                         <w:szCs w:val="18"/>
                       </w:rPr>
-                      <w:t>5</w:t>
+                      <w:t>2</w:t>
                     </w:r>
                     <w:r>
                       <w:rPr>
@@ -26751,7 +27019,7 @@
 </file>
 
 <file path=customXml/itemProps1.xml><?xml version="1.0" encoding="utf-8"?>
-<ds:datastoreItem xmlns:ds="http://schemas.openxmlformats.org/officeDocument/2006/customXml" ds:itemID="{8734A7EA-BA66-4940-8DA0-A70E843D07CB}">
+<ds:datastoreItem xmlns:ds="http://schemas.openxmlformats.org/officeDocument/2006/customXml" ds:itemID="{74F76CA7-5380-48A7-9041-4CB1E02FE09C}">
   <ds:schemaRefs>
     <ds:schemaRef ds:uri="http://schemas.openxmlformats.org/officeDocument/2006/bibliography"/>
   </ds:schemaRefs>

</xml_diff>